<commit_message>
v2.0 of the GDD, added feedback of miss jacobs
</commit_message>
<xml_diff>
--- a/Documents/Game Design Document Best Education.docx
+++ b/Documents/Game Design Document Best Education.docx
@@ -1264,7 +1264,7 @@
                       <w:szCs w:val="22"/>
                       <w:lang w:val="en-US"/>
                     </w:rPr>
-                    <w:t xml:space="preserve"> and point o</w:t>
+                    <w:t xml:space="preserve"> and </w:t>
                   </w:r>
                   <w:r>
                     <w:rPr>
@@ -1275,7 +1275,7 @@
                       <w:szCs w:val="22"/>
                       <w:lang w:val="en-US"/>
                     </w:rPr>
-                    <w:t>rbs</w:t>
+                    <w:t>fuel canisters</w:t>
                   </w:r>
                 </w:p>
               </w:tc>
@@ -1555,18 +1555,7 @@
                       <w:szCs w:val="22"/>
                       <w:lang w:val="en-US"/>
                     </w:rPr>
-                    <w:t xml:space="preserve">Survive long enough, or </w:t>
-                  </w:r>
-                  <w:r>
-                    <w:rPr>
-                      <w:rFonts w:ascii="Cabin" w:eastAsia="Cabin" w:hAnsi="Cabin" w:cs="Cabin"/>
-                      <w:i/>
-                      <w:color w:val="B7B7B7"/>
-                      <w:sz w:val="22"/>
-                      <w:szCs w:val="22"/>
-                      <w:lang w:val="en-US"/>
-                    </w:rPr>
-                    <w:t>get high enough points</w:t>
+                    <w:t>Reach the required distance which increases per level</w:t>
                   </w:r>
                 </w:p>
               </w:tc>
@@ -1821,7 +1810,18 @@
                       <w:szCs w:val="22"/>
                       <w:lang w:val="en-US"/>
                     </w:rPr>
-                    <w:t>hen hit by an asteroid, ping sound effect on gaining a point</w:t>
+                    <w:t xml:space="preserve">hen hit by an asteroid, </w:t>
+                  </w:r>
+                  <w:r>
+                    <w:rPr>
+                      <w:rFonts w:ascii="Cabin" w:eastAsia="Cabin" w:hAnsi="Cabin" w:cs="Cabin"/>
+                      <w:i/>
+                      <w:color w:val="B7B7B7"/>
+                      <w:sz w:val="22"/>
+                      <w:szCs w:val="22"/>
+                      <w:lang w:val="en-US"/>
+                    </w:rPr>
+                    <w:t>recharge sound on fuel</w:t>
                   </w:r>
                 </w:p>
               </w:tc>
@@ -1920,18 +1920,7 @@
                       <w:szCs w:val="22"/>
                       <w:lang w:val="en-US"/>
                     </w:rPr>
-                    <w:t>Light particle effect on p</w:t>
-                  </w:r>
-                  <w:r>
-                    <w:rPr>
-                      <w:rFonts w:ascii="Cabin" w:eastAsia="Cabin" w:hAnsi="Cabin" w:cs="Cabin"/>
-                      <w:i/>
-                      <w:color w:val="B7B7B7"/>
-                      <w:sz w:val="22"/>
-                      <w:szCs w:val="22"/>
-                      <w:lang w:val="en-US"/>
-                    </w:rPr>
-                    <w:t>oint obtaining, explosion particle effect on hitting asteroid</w:t>
+                    <w:t>explosion particle effect on hitting asteroid</w:t>
                   </w:r>
                 </w:p>
               </w:tc>
@@ -2330,7 +2319,18 @@
                       <w:szCs w:val="22"/>
                       <w:lang w:val="en-US"/>
                     </w:rPr>
-                    <w:t>nd debris will increase</w:t>
+                    <w:t>nd debris</w:t>
+                  </w:r>
+                  <w:r>
+                    <w:rPr>
+                      <w:rFonts w:ascii="Cabin" w:eastAsia="Cabin" w:hAnsi="Cabin" w:cs="Cabin"/>
+                      <w:i/>
+                      <w:color w:val="B7B7B7"/>
+                      <w:sz w:val="22"/>
+                      <w:szCs w:val="22"/>
+                      <w:lang w:val="en-US"/>
+                    </w:rPr>
+                    <w:t>, required distance</w:t>
                   </w:r>
                   <w:r>
                     <w:rPr>
@@ -2342,6 +2342,39 @@
                       <w:lang w:val="en-US"/>
                     </w:rPr>
                     <w:t xml:space="preserve"> as well as the max speed they can spawn with</w:t>
+                  </w:r>
+                  <w:r>
+                    <w:rPr>
+                      <w:rFonts w:ascii="Cabin" w:eastAsia="Cabin" w:hAnsi="Cabin" w:cs="Cabin"/>
+                      <w:i/>
+                      <w:color w:val="B7B7B7"/>
+                      <w:sz w:val="22"/>
+                      <w:szCs w:val="22"/>
+                      <w:lang w:val="en-US"/>
+                    </w:rPr>
+                    <w:t xml:space="preserve"> </w:t>
+                  </w:r>
+                  <w:r>
+                    <w:rPr>
+                      <w:rFonts w:ascii="Cabin" w:eastAsia="Cabin" w:hAnsi="Cabin" w:cs="Cabin"/>
+                      <w:i/>
+                      <w:color w:val="B7B7B7"/>
+                      <w:sz w:val="22"/>
+                      <w:szCs w:val="22"/>
+                      <w:lang w:val="en-US"/>
+                    </w:rPr>
+                    <w:t>will increase</w:t>
+                  </w:r>
+                  <w:r>
+                    <w:rPr>
+                      <w:rFonts w:ascii="Cabin" w:eastAsia="Cabin" w:hAnsi="Cabin" w:cs="Cabin"/>
+                      <w:i/>
+                      <w:color w:val="B7B7B7"/>
+                      <w:sz w:val="22"/>
+                      <w:szCs w:val="22"/>
+                      <w:lang w:val="en-US"/>
+                    </w:rPr>
+                    <w:t xml:space="preserve"> on higher levels and fuel will be less common</w:t>
                   </w:r>
                 </w:p>
               </w:tc>
@@ -2697,6 +2730,7 @@
                 <w:b/>
                 <w:color w:val="6AA84F"/>
               </w:rPr>
+              <w:lastRenderedPageBreak/>
               <w:t>5</w:t>
             </w:r>
           </w:p>
@@ -2838,7 +2872,7 @@
                       <w:sz w:val="22"/>
                       <w:szCs w:val="22"/>
                     </w:rPr>
-                    <w:t>Timer</w:t>
+                    <w:t>Fuel</w:t>
                   </w:r>
                   <w:r>
                     <w:rPr>
@@ -2849,7 +2883,16 @@
                       <w:szCs w:val="22"/>
                     </w:rPr>
                     <w:br/>
-                    <w:t>Score</w:t>
+                  </w:r>
+                  <w:r>
+                    <w:rPr>
+                      <w:rFonts w:ascii="Cabin" w:eastAsia="Cabin" w:hAnsi="Cabin" w:cs="Cabin"/>
+                      <w:i/>
+                      <w:color w:val="B7B7B7"/>
+                      <w:sz w:val="22"/>
+                      <w:szCs w:val="22"/>
+                    </w:rPr>
+                    <w:t>Distance</w:t>
                   </w:r>
                 </w:p>
               </w:tc>
@@ -2943,6 +2986,16 @@
                       <w:szCs w:val="22"/>
                     </w:rPr>
                     <w:t>Decrease</w:t>
+                  </w:r>
+                  <w:r>
+                    <w:rPr>
+                      <w:rFonts w:ascii="Cabin" w:eastAsia="Cabin" w:hAnsi="Cabin" w:cs="Cabin"/>
+                      <w:i/>
+                      <w:color w:val="B7B7B7"/>
+                      <w:sz w:val="22"/>
+                      <w:szCs w:val="22"/>
+                    </w:rPr>
+                    <w:t>/increase</w:t>
                   </w:r>
                   <w:r>
                     <w:rPr>
@@ -3062,8 +3115,29 @@
                       <w:szCs w:val="22"/>
                       <w:lang w:val="en-US"/>
                     </w:rPr>
+                    <w:t>/when you gain fuel</w:t>
+                  </w:r>
+                  <w:r>
+                    <w:rPr>
+                      <w:rFonts w:ascii="Cabin" w:eastAsia="Cabin" w:hAnsi="Cabin" w:cs="Cabin"/>
+                      <w:i/>
+                      <w:color w:val="B7B7B7"/>
+                      <w:sz w:val="22"/>
+                      <w:szCs w:val="22"/>
+                      <w:lang w:val="en-US"/>
+                    </w:rPr>
                     <w:br/>
-                    <w:t>on collision with a point orb</w:t>
+                  </w:r>
+                  <w:r>
+                    <w:rPr>
+                      <w:rFonts w:ascii="Cabin" w:eastAsia="Cabin" w:hAnsi="Cabin" w:cs="Cabin"/>
+                      <w:i/>
+                      <w:color w:val="B7B7B7"/>
+                      <w:sz w:val="22"/>
+                      <w:szCs w:val="22"/>
+                      <w:lang w:val="en-US"/>
+                    </w:rPr>
+                    <w:t>a second passes</w:t>
                   </w:r>
                 </w:p>
               </w:tc>
@@ -3213,7 +3287,6 @@
                       <w:sz w:val="22"/>
                       <w:szCs w:val="22"/>
                     </w:rPr>
-                    <w:lastRenderedPageBreak/>
                     <w:t>Best Education’s Space Cruise</w:t>
                   </w:r>
                 </w:p>
@@ -3289,7 +3362,6 @@
                 <w:szCs w:val="22"/>
                 <w:lang w:val="en-US"/>
               </w:rPr>
-              <w:lastRenderedPageBreak/>
               <w:t>and the game will end when</w:t>
             </w:r>
           </w:p>
@@ -3346,8 +3418,55 @@
                       <w:szCs w:val="22"/>
                       <w:lang w:val="en-US"/>
                     </w:rPr>
-                    <w:lastRenderedPageBreak/>
-                    <w:t>When getting hit by an obstacle, when the time runs out or when you have reached X points</w:t>
+                    <w:t xml:space="preserve">When getting hit by an obstacle, </w:t>
+                  </w:r>
+                  <w:r>
+                    <w:rPr>
+                      <w:rFonts w:ascii="Cabin" w:eastAsia="Cabin" w:hAnsi="Cabin" w:cs="Cabin"/>
+                      <w:i/>
+                      <w:color w:val="B7B7B7"/>
+                      <w:sz w:val="22"/>
+                      <w:szCs w:val="22"/>
+                      <w:lang w:val="en-US"/>
+                    </w:rPr>
+                    <w:t>when your fuel runs out, when you reach the required distance</w:t>
+                  </w:r>
+                </w:p>
+                <w:p>
+                  <w:pPr>
+                    <w:widowControl w:val="0"/>
+                    <w:rPr>
+                      <w:rFonts w:ascii="Cabin" w:eastAsia="Cabin" w:hAnsi="Cabin" w:cs="Cabin"/>
+                      <w:i/>
+                      <w:color w:val="B7B7B7"/>
+                      <w:sz w:val="22"/>
+                      <w:szCs w:val="22"/>
+                      <w:lang w:val="en-US"/>
+                    </w:rPr>
+                  </w:pPr>
+                </w:p>
+                <w:p>
+                  <w:pPr>
+                    <w:widowControl w:val="0"/>
+                    <w:rPr>
+                      <w:rFonts w:ascii="Cabin" w:eastAsia="Cabin" w:hAnsi="Cabin" w:cs="Cabin"/>
+                      <w:i/>
+                      <w:color w:val="B7B7B7"/>
+                      <w:sz w:val="22"/>
+                      <w:szCs w:val="22"/>
+                      <w:lang w:val="en-US"/>
+                    </w:rPr>
+                  </w:pPr>
+                  <w:r>
+                    <w:rPr>
+                      <w:rFonts w:ascii="Cabin" w:eastAsia="Cabin" w:hAnsi="Cabin" w:cs="Cabin"/>
+                      <w:i/>
+                      <w:color w:val="B7B7B7"/>
+                      <w:sz w:val="22"/>
+                      <w:szCs w:val="22"/>
+                      <w:lang w:val="en-US"/>
+                    </w:rPr>
+                    <w:t>Or when you beat the final level</w:t>
                   </w:r>
                 </w:p>
               </w:tc>
@@ -3558,6 +3677,91 @@
                     </w:rPr>
                   </w:pPr>
                 </w:p>
+                <w:p>
+                  <w:pPr>
+                    <w:widowControl w:val="0"/>
+                    <w:rPr>
+                      <w:rFonts w:ascii="Cabin" w:eastAsia="Cabin" w:hAnsi="Cabin" w:cs="Cabin"/>
+                      <w:i/>
+                      <w:color w:val="B7B7B7"/>
+                      <w:sz w:val="22"/>
+                      <w:szCs w:val="22"/>
+                      <w:lang w:val="en-US"/>
+                    </w:rPr>
+                  </w:pPr>
+                </w:p>
+                <w:p>
+                  <w:pPr>
+                    <w:widowControl w:val="0"/>
+                    <w:rPr>
+                      <w:rFonts w:ascii="Cabin" w:eastAsia="Cabin" w:hAnsi="Cabin" w:cs="Cabin"/>
+                      <w:i/>
+                      <w:color w:val="B7B7B7"/>
+                      <w:sz w:val="22"/>
+                      <w:szCs w:val="22"/>
+                      <w:lang w:val="en-US"/>
+                    </w:rPr>
+                  </w:pPr>
+                  <w:r>
+                    <w:rPr>
+                      <w:rFonts w:ascii="Cabin" w:eastAsia="Cabin" w:hAnsi="Cabin" w:cs="Cabin"/>
+                      <w:i/>
+                      <w:color w:val="B7B7B7"/>
+                      <w:sz w:val="22"/>
+                      <w:szCs w:val="22"/>
+                      <w:lang w:val="en-US"/>
+                    </w:rPr>
+                    <w:t>Other features that may be added if possible:</w:t>
+                  </w:r>
+                </w:p>
+                <w:p>
+                  <w:pPr>
+                    <w:widowControl w:val="0"/>
+                    <w:rPr>
+                      <w:rFonts w:ascii="Cabin" w:eastAsia="Cabin" w:hAnsi="Cabin" w:cs="Cabin"/>
+                      <w:i/>
+                      <w:color w:val="B7B7B7"/>
+                      <w:sz w:val="22"/>
+                      <w:szCs w:val="22"/>
+                      <w:lang w:val="en-US"/>
+                    </w:rPr>
+                  </w:pPr>
+                  <w:r>
+                    <w:rPr>
+                      <w:rFonts w:ascii="Cabin" w:eastAsia="Cabin" w:hAnsi="Cabin" w:cs="Cabin"/>
+                      <w:i/>
+                      <w:color w:val="B7B7B7"/>
+                      <w:sz w:val="22"/>
+                      <w:szCs w:val="22"/>
+                      <w:lang w:val="en-US"/>
+                    </w:rPr>
+                    <w:t>-empty fuel momentum</w:t>
+                  </w:r>
+                </w:p>
+                <w:p>
+                  <w:pPr>
+                    <w:widowControl w:val="0"/>
+                    <w:rPr>
+                      <w:rFonts w:ascii="Cabin" w:eastAsia="Cabin" w:hAnsi="Cabin" w:cs="Cabin"/>
+                      <w:i/>
+                      <w:color w:val="B7B7B7"/>
+                      <w:sz w:val="22"/>
+                      <w:szCs w:val="22"/>
+                      <w:lang w:val="en-US"/>
+                    </w:rPr>
+                  </w:pPr>
+                  <w:r>
+                    <w:rPr>
+                      <w:rFonts w:ascii="Cabin" w:eastAsia="Cabin" w:hAnsi="Cabin" w:cs="Cabin"/>
+                      <w:i/>
+                      <w:color w:val="B7B7B7"/>
+                      <w:sz w:val="22"/>
+                      <w:szCs w:val="22"/>
+                      <w:lang w:val="en-US"/>
+                    </w:rPr>
+                    <w:t>-a boost to go faster</w:t>
+                  </w:r>
+                </w:p>
               </w:tc>
             </w:tr>
           </w:tbl>
@@ -3935,25 +4139,7 @@
                       <w:sz w:val="22"/>
                       <w:szCs w:val="22"/>
                     </w:rPr>
-                    <w:t>01</w:t>
-                  </w:r>
-                  <w:r>
-                    <w:rPr>
-                      <w:rFonts w:ascii="Cabin" w:eastAsia="Cabin" w:hAnsi="Cabin" w:cs="Cabin"/>
-                      <w:i/>
-                      <w:sz w:val="22"/>
-                      <w:szCs w:val="22"/>
-                    </w:rPr>
-                    <w:t>/</w:t>
-                  </w:r>
-                  <w:r>
-                    <w:rPr>
-                      <w:rFonts w:ascii="Cabin" w:eastAsia="Cabin" w:hAnsi="Cabin" w:cs="Cabin"/>
-                      <w:i/>
-                      <w:sz w:val="22"/>
-                      <w:szCs w:val="22"/>
-                    </w:rPr>
-                    <w:t>16</w:t>
+                    <w:t>01/16</w:t>
                   </w:r>
                 </w:p>
               </w:tc>
@@ -4176,25 +4362,7 @@
                       <w:sz w:val="22"/>
                       <w:szCs w:val="22"/>
                     </w:rPr>
-                    <w:t>01</w:t>
-                  </w:r>
-                  <w:r>
-                    <w:rPr>
-                      <w:rFonts w:ascii="Cabin" w:eastAsia="Cabin" w:hAnsi="Cabin" w:cs="Cabin"/>
-                      <w:i/>
-                      <w:sz w:val="22"/>
-                      <w:szCs w:val="22"/>
-                    </w:rPr>
-                    <w:t>/</w:t>
-                  </w:r>
-                  <w:r>
-                    <w:rPr>
-                      <w:rFonts w:ascii="Cabin" w:eastAsia="Cabin" w:hAnsi="Cabin" w:cs="Cabin"/>
-                      <w:i/>
-                      <w:sz w:val="22"/>
-                      <w:szCs w:val="22"/>
-                    </w:rPr>
-                    <w:t>1</w:t>
+                    <w:t>01/1</w:t>
                   </w:r>
                   <w:r>
                     <w:rPr>
@@ -4336,7 +4504,29 @@
                       <w:szCs w:val="22"/>
                       <w:lang w:val="en-US"/>
                     </w:rPr>
-                    <w:t>Start screen, points and timer, win loss conditions, restart button</w:t>
+                    <w:t xml:space="preserve">Start screen, </w:t>
+                  </w:r>
+                  <w:r>
+                    <w:rPr>
+                      <w:rFonts w:ascii="Cabin" w:eastAsia="Cabin" w:hAnsi="Cabin" w:cs="Cabin"/>
+                      <w:i/>
+                      <w:color w:val="B7B7B7"/>
+                      <w:sz w:val="22"/>
+                      <w:szCs w:val="22"/>
+                      <w:lang w:val="en-US"/>
+                    </w:rPr>
+                    <w:t>distance and fuel</w:t>
+                  </w:r>
+                  <w:r>
+                    <w:rPr>
+                      <w:rFonts w:ascii="Cabin" w:eastAsia="Cabin" w:hAnsi="Cabin" w:cs="Cabin"/>
+                      <w:i/>
+                      <w:color w:val="B7B7B7"/>
+                      <w:sz w:val="22"/>
+                      <w:szCs w:val="22"/>
+                      <w:lang w:val="en-US"/>
+                    </w:rPr>
+                    <w:t>, win loss conditions, restart button</w:t>
                   </w:r>
                 </w:p>
               </w:tc>
@@ -4426,16 +4616,7 @@
                       <w:sz w:val="22"/>
                       <w:szCs w:val="22"/>
                     </w:rPr>
-                    <w:t>01</w:t>
-                  </w:r>
-                  <w:r>
-                    <w:rPr>
-                      <w:rFonts w:ascii="Cabin" w:eastAsia="Cabin" w:hAnsi="Cabin" w:cs="Cabin"/>
-                      <w:i/>
-                      <w:sz w:val="22"/>
-                      <w:szCs w:val="22"/>
-                    </w:rPr>
-                    <w:t>/</w:t>
+                    <w:t>01/</w:t>
                   </w:r>
                   <w:r>
                     <w:rPr>
@@ -4577,7 +4758,18 @@
                       <w:szCs w:val="22"/>
                       <w:lang w:val="en-US"/>
                     </w:rPr>
-                    <w:t>Difficulty modifiers, working powerups</w:t>
+                    <w:t>Multiple levels</w:t>
+                  </w:r>
+                  <w:r>
+                    <w:rPr>
+                      <w:rFonts w:ascii="Cabin" w:eastAsia="Cabin" w:hAnsi="Cabin" w:cs="Cabin"/>
+                      <w:i/>
+                      <w:color w:val="B7B7B7"/>
+                      <w:sz w:val="22"/>
+                      <w:szCs w:val="22"/>
+                      <w:lang w:val="en-US"/>
+                    </w:rPr>
+                    <w:t>, working powerups</w:t>
                   </w:r>
                 </w:p>
               </w:tc>
@@ -4667,16 +4859,7 @@
                       <w:sz w:val="22"/>
                       <w:szCs w:val="22"/>
                     </w:rPr>
-                    <w:t>01</w:t>
-                  </w:r>
-                  <w:r>
-                    <w:rPr>
-                      <w:rFonts w:ascii="Cabin" w:eastAsia="Cabin" w:hAnsi="Cabin" w:cs="Cabin"/>
-                      <w:i/>
-                      <w:sz w:val="22"/>
-                      <w:szCs w:val="22"/>
-                    </w:rPr>
-                    <w:t>/</w:t>
+                    <w:t>01/</w:t>
                   </w:r>
                   <w:r>
                     <w:rPr>
@@ -4914,16 +5097,7 @@
                       <w:sz w:val="22"/>
                       <w:szCs w:val="22"/>
                     </w:rPr>
-                    <w:t>01</w:t>
-                  </w:r>
-                  <w:r>
-                    <w:rPr>
-                      <w:rFonts w:ascii="Cabin" w:eastAsia="Cabin" w:hAnsi="Cabin" w:cs="Cabin"/>
-                      <w:i/>
-                      <w:sz w:val="22"/>
-                      <w:szCs w:val="22"/>
-                    </w:rPr>
-                    <w:t>/</w:t>
+                    <w:t>01/</w:t>
                   </w:r>
                   <w:r>
                     <w:rPr>
@@ -5006,6 +5180,7 @@
                 <w:color w:val="B7B7B7"/>
                 <w:sz w:val="12"/>
                 <w:szCs w:val="12"/>
+                <w:lang w:val="en-US"/>
               </w:rPr>
             </w:pPr>
           </w:p>
@@ -5150,6 +5325,7 @@
                       <w:szCs w:val="22"/>
                       <w:lang w:val="en-US"/>
                     </w:rPr>
+                    <w:lastRenderedPageBreak/>
                     <w:t>Global scoreboard through database with collection of player’s emails</w:t>
                   </w:r>
                 </w:p>
@@ -5329,16 +5505,8 @@
                       <w:sz w:val="22"/>
                       <w:szCs w:val="22"/>
                     </w:rPr>
-                    <w:t>01</w:t>
-                  </w:r>
-                  <w:r>
-                    <w:rPr>
-                      <w:rFonts w:ascii="Cabin" w:eastAsia="Cabin" w:hAnsi="Cabin" w:cs="Cabin"/>
-                      <w:i/>
-                      <w:sz w:val="22"/>
-                      <w:szCs w:val="22"/>
-                    </w:rPr>
-                    <w:t>/</w:t>
+                    <w:lastRenderedPageBreak/>
+                    <w:t>01/</w:t>
                   </w:r>
                   <w:r>
                     <w:rPr>
@@ -5410,7 +5578,6 @@
           <w:sz w:val="36"/>
           <w:szCs w:val="36"/>
         </w:rPr>
-        <w:lastRenderedPageBreak/>
         <w:t>Project Sketch</w:t>
       </w:r>
     </w:p>
@@ -5434,7 +5601,1105 @@
         <mc:AlternateContent>
           <mc:Choice Requires="wps">
             <w:drawing>
-              <wp:anchor distT="0" distB="0" distL="114300" distR="114300" simplePos="0" relativeHeight="251678720" behindDoc="0" locked="0" layoutInCell="1" allowOverlap="1" wp14:anchorId="47FDE11C" wp14:editId="1D399AD3">
+              <wp:anchor distT="0" distB="0" distL="114300" distR="114300" simplePos="0" relativeHeight="251676672" behindDoc="0" locked="0" layoutInCell="1" allowOverlap="1" wp14:anchorId="08DD24A0" wp14:editId="007A31EE">
+                <wp:simplePos x="0" y="0"/>
+                <wp:positionH relativeFrom="column">
+                  <wp:posOffset>-69689</wp:posOffset>
+                </wp:positionH>
+                <wp:positionV relativeFrom="paragraph">
+                  <wp:posOffset>6351280</wp:posOffset>
+                </wp:positionV>
+                <wp:extent cx="6063176" cy="2658794"/>
+                <wp:effectExtent l="0" t="0" r="13970" b="27305"/>
+                <wp:wrapNone/>
+                <wp:docPr id="702076287" name="Rectangle 16"/>
+                <wp:cNvGraphicFramePr/>
+                <a:graphic xmlns:a="http://schemas.openxmlformats.org/drawingml/2006/main">
+                  <a:graphicData uri="http://schemas.microsoft.com/office/word/2010/wordprocessingShape">
+                    <wps:wsp>
+                      <wps:cNvSpPr/>
+                      <wps:spPr>
+                        <a:xfrm>
+                          <a:off x="0" y="0"/>
+                          <a:ext cx="6063176" cy="2658794"/>
+                        </a:xfrm>
+                        <a:prstGeom prst="rect">
+                          <a:avLst/>
+                        </a:prstGeom>
+                        <a:solidFill>
+                          <a:schemeClr val="bg2"/>
+                        </a:solidFill>
+                      </wps:spPr>
+                      <wps:style>
+                        <a:lnRef idx="2">
+                          <a:schemeClr val="accent1">
+                            <a:shade val="15000"/>
+                          </a:schemeClr>
+                        </a:lnRef>
+                        <a:fillRef idx="1">
+                          <a:schemeClr val="accent1"/>
+                        </a:fillRef>
+                        <a:effectRef idx="0">
+                          <a:schemeClr val="accent1"/>
+                        </a:effectRef>
+                        <a:fontRef idx="minor">
+                          <a:schemeClr val="lt1"/>
+                        </a:fontRef>
+                      </wps:style>
+                      <wps:bodyPr rot="0" spcFirstLastPara="0" vertOverflow="overflow" horzOverflow="overflow" vert="horz" wrap="square" lIns="91440" tIns="45720" rIns="91440" bIns="45720" numCol="1" spcCol="0" rtlCol="0" fromWordArt="0" anchor="ctr" anchorCtr="0" forceAA="0" compatLnSpc="1">
+                        <a:prstTxWarp prst="textNoShape">
+                          <a:avLst/>
+                        </a:prstTxWarp>
+                        <a:noAutofit/>
+                      </wps:bodyPr>
+                    </wps:wsp>
+                  </a:graphicData>
+                </a:graphic>
+              </wp:anchor>
+            </w:drawing>
+          </mc:Choice>
+          <mc:Fallback>
+            <w:pict>
+              <v:rect w14:anchorId="6248C7C6" id="Rectangle 16" o:spid="_x0000_s1026" style="position:absolute;margin-left:-5.5pt;margin-top:500.1pt;width:477.4pt;height:209.35pt;z-index:251676672;visibility:visible;mso-wrap-style:square;mso-wrap-distance-left:9pt;mso-wrap-distance-top:0;mso-wrap-distance-right:9pt;mso-wrap-distance-bottom:0;mso-position-horizontal:absolute;mso-position-horizontal-relative:text;mso-position-vertical:absolute;mso-position-vertical-relative:text;v-text-anchor:middle" o:gfxdata="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" fillcolor="#e7e6e6 [3214]" strokecolor="#09101d [484]" strokeweight="1pt"/>
+            </w:pict>
+          </mc:Fallback>
+        </mc:AlternateContent>
+      </w:r>
+      <w:r>
+        <w:rPr>
+          <w:rFonts w:ascii="Cabin" w:eastAsia="Cabin" w:hAnsi="Cabin" w:cs="Cabin"/>
+          <w:noProof/>
+          <w:sz w:val="22"/>
+          <w:szCs w:val="22"/>
+        </w:rPr>
+        <mc:AlternateContent>
+          <mc:Choice Requires="wps">
+            <w:drawing>
+              <wp:anchor distT="0" distB="0" distL="114300" distR="114300" simplePos="0" relativeHeight="251682816" behindDoc="0" locked="0" layoutInCell="1" allowOverlap="1" wp14:anchorId="7FFD6BF2" wp14:editId="6118F21B">
+                <wp:simplePos x="0" y="0"/>
+                <wp:positionH relativeFrom="column">
+                  <wp:posOffset>1310186</wp:posOffset>
+                </wp:positionH>
+                <wp:positionV relativeFrom="paragraph">
+                  <wp:posOffset>6682200</wp:posOffset>
+                </wp:positionV>
+                <wp:extent cx="1576004" cy="354841"/>
+                <wp:effectExtent l="0" t="0" r="24765" b="26670"/>
+                <wp:wrapNone/>
+                <wp:docPr id="1888609597" name="Text Box 23"/>
+                <wp:cNvGraphicFramePr/>
+                <a:graphic xmlns:a="http://schemas.openxmlformats.org/drawingml/2006/main">
+                  <a:graphicData uri="http://schemas.microsoft.com/office/word/2010/wordprocessingShape">
+                    <wps:wsp>
+                      <wps:cNvSpPr txBox="1"/>
+                      <wps:spPr>
+                        <a:xfrm>
+                          <a:off x="0" y="0"/>
+                          <a:ext cx="1576004" cy="354841"/>
+                        </a:xfrm>
+                        <a:prstGeom prst="rect">
+                          <a:avLst/>
+                        </a:prstGeom>
+                        <a:solidFill>
+                          <a:schemeClr val="lt1"/>
+                        </a:solidFill>
+                        <a:ln w="6350">
+                          <a:solidFill>
+                            <a:prstClr val="black"/>
+                          </a:solidFill>
+                        </a:ln>
+                      </wps:spPr>
+                      <wps:txbx>
+                        <w:txbxContent>
+                          <w:p>
+                            <w:pPr>
+                              <w:rPr>
+                                <w:lang w:val="en-US"/>
+                              </w:rPr>
+                            </w:pPr>
+                            <w:r>
+                              <w:rPr>
+                                <w:lang w:val="en-US"/>
+                              </w:rPr>
+                              <w:t>Personal leaderboard</w:t>
+                            </w:r>
+                          </w:p>
+                        </w:txbxContent>
+                      </wps:txbx>
+                      <wps:bodyPr rot="0" spcFirstLastPara="0" vertOverflow="overflow" horzOverflow="overflow" vert="horz" wrap="square" lIns="91440" tIns="45720" rIns="91440" bIns="45720" numCol="1" spcCol="0" rtlCol="0" fromWordArt="0" anchor="t" anchorCtr="0" forceAA="0" compatLnSpc="1">
+                        <a:prstTxWarp prst="textNoShape">
+                          <a:avLst/>
+                        </a:prstTxWarp>
+                        <a:noAutofit/>
+                      </wps:bodyPr>
+                    </wps:wsp>
+                  </a:graphicData>
+                </a:graphic>
+                <wp14:sizeRelH relativeFrom="margin">
+                  <wp14:pctWidth>0</wp14:pctWidth>
+                </wp14:sizeRelH>
+              </wp:anchor>
+            </w:drawing>
+          </mc:Choice>
+          <mc:Fallback>
+            <w:pict>
+              <v:shapetype w14:anchorId="7FFD6BF2" id="_x0000_t202" coordsize="21600,21600" o:spt="202" path="m,l,21600r21600,l21600,xe">
+                <v:stroke joinstyle="miter"/>
+                <v:path gradientshapeok="t" o:connecttype="rect"/>
+              </v:shapetype>
+              <v:shape id="Text Box 23" o:spid="_x0000_s1026" type="#_x0000_t202" style="position:absolute;margin-left:103.15pt;margin-top:526.15pt;width:124.1pt;height:27.95pt;z-index:251682816;visibility:visible;mso-wrap-style:square;mso-width-percent:0;mso-wrap-distance-left:9pt;mso-wrap-distance-top:0;mso-wrap-distance-right:9pt;mso-wrap-distance-bottom:0;mso-position-horizontal:absolute;mso-position-horizontal-relative:text;mso-position-vertical:absolute;mso-position-vertical-relative:text;mso-width-percent:0;mso-width-relative:margin;v-text-anchor:top" o:gfxdata="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" fillcolor="white [3201]" strokeweight=".5pt">
+                <v:textbox>
+                  <w:txbxContent>
+                    <w:p>
+                      <w:pPr>
+                        <w:rPr>
+                          <w:lang w:val="en-US"/>
+                        </w:rPr>
+                      </w:pPr>
+                      <w:r>
+                        <w:rPr>
+                          <w:lang w:val="en-US"/>
+                        </w:rPr>
+                        <w:t>Personal leaderboard</w:t>
+                      </w:r>
+                    </w:p>
+                  </w:txbxContent>
+                </v:textbox>
+              </v:shape>
+            </w:pict>
+          </mc:Fallback>
+        </mc:AlternateContent>
+      </w:r>
+      <w:r>
+        <w:rPr>
+          <w:rFonts w:ascii="Cabin" w:eastAsia="Cabin" w:hAnsi="Cabin" w:cs="Cabin"/>
+          <w:noProof/>
+          <w:sz w:val="22"/>
+          <w:szCs w:val="22"/>
+        </w:rPr>
+        <mc:AlternateContent>
+          <mc:Choice Requires="wps">
+            <w:drawing>
+              <wp:anchor distT="0" distB="0" distL="114300" distR="114300" simplePos="0" relativeHeight="251677696" behindDoc="0" locked="0" layoutInCell="1" allowOverlap="1" wp14:anchorId="4CE9D53F" wp14:editId="3F51F362">
+                <wp:simplePos x="0" y="0"/>
+                <wp:positionH relativeFrom="margin">
+                  <wp:posOffset>3022818</wp:posOffset>
+                </wp:positionH>
+                <wp:positionV relativeFrom="paragraph">
+                  <wp:posOffset>6695752</wp:posOffset>
+                </wp:positionV>
+                <wp:extent cx="1426675" cy="351692"/>
+                <wp:effectExtent l="0" t="0" r="21590" b="10795"/>
+                <wp:wrapNone/>
+                <wp:docPr id="1626237767" name="Text Box 17"/>
+                <wp:cNvGraphicFramePr/>
+                <a:graphic xmlns:a="http://schemas.openxmlformats.org/drawingml/2006/main">
+                  <a:graphicData uri="http://schemas.microsoft.com/office/word/2010/wordprocessingShape">
+                    <wps:wsp>
+                      <wps:cNvSpPr txBox="1"/>
+                      <wps:spPr>
+                        <a:xfrm>
+                          <a:off x="0" y="0"/>
+                          <a:ext cx="1426675" cy="351692"/>
+                        </a:xfrm>
+                        <a:prstGeom prst="rect">
+                          <a:avLst/>
+                        </a:prstGeom>
+                        <a:solidFill>
+                          <a:schemeClr val="lt1"/>
+                        </a:solidFill>
+                        <a:ln w="6350">
+                          <a:solidFill>
+                            <a:prstClr val="black"/>
+                          </a:solidFill>
+                        </a:ln>
+                      </wps:spPr>
+                      <wps:txbx>
+                        <w:txbxContent>
+                          <w:p>
+                            <w:pPr>
+                              <w:rPr>
+                                <w:lang w:val="en-US"/>
+                              </w:rPr>
+                            </w:pPr>
+                            <w:r>
+                              <w:rPr>
+                                <w:lang w:val="en-US"/>
+                              </w:rPr>
+                              <w:t>Global leaderboard</w:t>
+                            </w:r>
+                          </w:p>
+                        </w:txbxContent>
+                      </wps:txbx>
+                      <wps:bodyPr rot="0" spcFirstLastPara="0" vertOverflow="overflow" horzOverflow="overflow" vert="horz" wrap="square" lIns="91440" tIns="45720" rIns="91440" bIns="45720" numCol="1" spcCol="0" rtlCol="0" fromWordArt="0" anchor="t" anchorCtr="0" forceAA="0" compatLnSpc="1">
+                        <a:prstTxWarp prst="textNoShape">
+                          <a:avLst/>
+                        </a:prstTxWarp>
+                        <a:noAutofit/>
+                      </wps:bodyPr>
+                    </wps:wsp>
+                  </a:graphicData>
+                </a:graphic>
+                <wp14:sizeRelH relativeFrom="margin">
+                  <wp14:pctWidth>0</wp14:pctWidth>
+                </wp14:sizeRelH>
+              </wp:anchor>
+            </w:drawing>
+          </mc:Choice>
+          <mc:Fallback>
+            <w:pict>
+              <v:shape w14:anchorId="4CE9D53F" id="Text Box 17" o:spid="_x0000_s1027" type="#_x0000_t202" style="position:absolute;margin-left:238pt;margin-top:527.2pt;width:112.35pt;height:27.7pt;z-index:251677696;visibility:visible;mso-wrap-style:square;mso-width-percent:0;mso-wrap-distance-left:9pt;mso-wrap-distance-top:0;mso-wrap-distance-right:9pt;mso-wrap-distance-bottom:0;mso-position-horizontal:absolute;mso-position-horizontal-relative:margin;mso-position-vertical:absolute;mso-position-vertical-relative:text;mso-width-percent:0;mso-width-relative:margin;v-text-anchor:top" o:gfxdata="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" fillcolor="white [3201]" strokeweight=".5pt">
+                <v:textbox>
+                  <w:txbxContent>
+                    <w:p>
+                      <w:pPr>
+                        <w:rPr>
+                          <w:lang w:val="en-US"/>
+                        </w:rPr>
+                      </w:pPr>
+                      <w:r>
+                        <w:rPr>
+                          <w:lang w:val="en-US"/>
+                        </w:rPr>
+                        <w:t>Global leaderboard</w:t>
+                      </w:r>
+                    </w:p>
+                  </w:txbxContent>
+                </v:textbox>
+                <w10:wrap anchorx="margin"/>
+              </v:shape>
+            </w:pict>
+          </mc:Fallback>
+        </mc:AlternateContent>
+      </w:r>
+      <w:r>
+        <w:rPr>
+          <w:rFonts w:ascii="Cabin" w:eastAsia="Cabin" w:hAnsi="Cabin" w:cs="Cabin"/>
+          <w:noProof/>
+          <w:sz w:val="22"/>
+          <w:szCs w:val="22"/>
+        </w:rPr>
+        <mc:AlternateContent>
+          <mc:Choice Requires="wps">
+            <w:drawing>
+              <wp:anchor distT="0" distB="0" distL="114300" distR="114300" simplePos="0" relativeHeight="251681792" behindDoc="0" locked="0" layoutInCell="1" allowOverlap="1" wp14:anchorId="2F6D96B6" wp14:editId="4053CF32">
+                <wp:simplePos x="0" y="0"/>
+                <wp:positionH relativeFrom="column">
+                  <wp:posOffset>2286000</wp:posOffset>
+                </wp:positionH>
+                <wp:positionV relativeFrom="paragraph">
+                  <wp:posOffset>158570</wp:posOffset>
+                </wp:positionV>
+                <wp:extent cx="1282890" cy="266131"/>
+                <wp:effectExtent l="0" t="0" r="12700" b="19685"/>
+                <wp:wrapNone/>
+                <wp:docPr id="2023325105" name="Text Box 22"/>
+                <wp:cNvGraphicFramePr/>
+                <a:graphic xmlns:a="http://schemas.openxmlformats.org/drawingml/2006/main">
+                  <a:graphicData uri="http://schemas.microsoft.com/office/word/2010/wordprocessingShape">
+                    <wps:wsp>
+                      <wps:cNvSpPr txBox="1"/>
+                      <wps:spPr>
+                        <a:xfrm>
+                          <a:off x="0" y="0"/>
+                          <a:ext cx="1282890" cy="266131"/>
+                        </a:xfrm>
+                        <a:prstGeom prst="rect">
+                          <a:avLst/>
+                        </a:prstGeom>
+                        <a:solidFill>
+                          <a:schemeClr val="lt1"/>
+                        </a:solidFill>
+                        <a:ln w="6350">
+                          <a:solidFill>
+                            <a:prstClr val="black"/>
+                          </a:solidFill>
+                        </a:ln>
+                      </wps:spPr>
+                      <wps:txbx>
+                        <w:txbxContent>
+                          <w:p>
+                            <w:pPr>
+                              <w:rPr>
+                                <w:lang w:val="en-US"/>
+                              </w:rPr>
+                            </w:pPr>
+                            <w:r>
+                              <w:rPr>
+                                <w:lang w:val="en-US"/>
+                              </w:rPr>
+                              <w:t>Distance to go:</w:t>
+                            </w:r>
+                          </w:p>
+                        </w:txbxContent>
+                      </wps:txbx>
+                      <wps:bodyPr rot="0" spcFirstLastPara="0" vertOverflow="overflow" horzOverflow="overflow" vert="horz" wrap="square" lIns="91440" tIns="45720" rIns="91440" bIns="45720" numCol="1" spcCol="0" rtlCol="0" fromWordArt="0" anchor="t" anchorCtr="0" forceAA="0" compatLnSpc="1">
+                        <a:prstTxWarp prst="textNoShape">
+                          <a:avLst/>
+                        </a:prstTxWarp>
+                        <a:noAutofit/>
+                      </wps:bodyPr>
+                    </wps:wsp>
+                  </a:graphicData>
+                </a:graphic>
+              </wp:anchor>
+            </w:drawing>
+          </mc:Choice>
+          <mc:Fallback>
+            <w:pict>
+              <v:shape w14:anchorId="2F6D96B6" id="Text Box 22" o:spid="_x0000_s1028" type="#_x0000_t202" style="position:absolute;margin-left:180pt;margin-top:12.5pt;width:101pt;height:20.95pt;z-index:251681792;visibility:visible;mso-wrap-style:square;mso-wrap-distance-left:9pt;mso-wrap-distance-top:0;mso-wrap-distance-right:9pt;mso-wrap-distance-bottom:0;mso-position-horizontal:absolute;mso-position-horizontal-relative:text;mso-position-vertical:absolute;mso-position-vertical-relative:text;v-text-anchor:top" o:gfxdata="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" fillcolor="white [3201]" strokeweight=".5pt">
+                <v:textbox>
+                  <w:txbxContent>
+                    <w:p>
+                      <w:pPr>
+                        <w:rPr>
+                          <w:lang w:val="en-US"/>
+                        </w:rPr>
+                      </w:pPr>
+                      <w:r>
+                        <w:rPr>
+                          <w:lang w:val="en-US"/>
+                        </w:rPr>
+                        <w:t>Distance to go:</w:t>
+                      </w:r>
+                    </w:p>
+                  </w:txbxContent>
+                </v:textbox>
+              </v:shape>
+            </w:pict>
+          </mc:Fallback>
+        </mc:AlternateContent>
+      </w:r>
+      <w:r>
+        <w:rPr>
+          <w:rFonts w:ascii="Cabin" w:eastAsia="Cabin" w:hAnsi="Cabin" w:cs="Cabin"/>
+          <w:noProof/>
+          <w:sz w:val="22"/>
+          <w:szCs w:val="22"/>
+        </w:rPr>
+        <mc:AlternateContent>
+          <mc:Choice Requires="wps">
+            <w:drawing>
+              <wp:anchor distT="0" distB="0" distL="114300" distR="114300" simplePos="0" relativeHeight="251664384" behindDoc="0" locked="0" layoutInCell="1" allowOverlap="1" wp14:anchorId="78E2EF2A" wp14:editId="7462144C">
+                <wp:simplePos x="0" y="0"/>
+                <wp:positionH relativeFrom="column">
+                  <wp:posOffset>4241800</wp:posOffset>
+                </wp:positionH>
+                <wp:positionV relativeFrom="paragraph">
+                  <wp:posOffset>541551</wp:posOffset>
+                </wp:positionV>
+                <wp:extent cx="6350" cy="673100"/>
+                <wp:effectExtent l="38100" t="0" r="69850" b="50800"/>
+                <wp:wrapNone/>
+                <wp:docPr id="1059786246" name="Straight Arrow Connector 3"/>
+                <wp:cNvGraphicFramePr/>
+                <a:graphic xmlns:a="http://schemas.openxmlformats.org/drawingml/2006/main">
+                  <a:graphicData uri="http://schemas.microsoft.com/office/word/2010/wordprocessingShape">
+                    <wps:wsp>
+                      <wps:cNvCnPr/>
+                      <wps:spPr>
+                        <a:xfrm>
+                          <a:off x="0" y="0"/>
+                          <a:ext cx="6350" cy="673100"/>
+                        </a:xfrm>
+                        <a:prstGeom prst="straightConnector1">
+                          <a:avLst/>
+                        </a:prstGeom>
+                        <a:ln>
+                          <a:tailEnd type="triangle"/>
+                        </a:ln>
+                      </wps:spPr>
+                      <wps:style>
+                        <a:lnRef idx="1">
+                          <a:schemeClr val="dk1"/>
+                        </a:lnRef>
+                        <a:fillRef idx="0">
+                          <a:schemeClr val="dk1"/>
+                        </a:fillRef>
+                        <a:effectRef idx="0">
+                          <a:schemeClr val="dk1"/>
+                        </a:effectRef>
+                        <a:fontRef idx="minor">
+                          <a:schemeClr val="tx1"/>
+                        </a:fontRef>
+                      </wps:style>
+                      <wps:bodyPr/>
+                    </wps:wsp>
+                  </a:graphicData>
+                </a:graphic>
+              </wp:anchor>
+            </w:drawing>
+          </mc:Choice>
+          <mc:Fallback>
+            <w:pict>
+              <v:shapetype w14:anchorId="297AF913" id="_x0000_t32" coordsize="21600,21600" o:spt="32" o:oned="t" path="m,l21600,21600e" filled="f">
+                <v:path arrowok="t" fillok="f" o:connecttype="none"/>
+                <o:lock v:ext="edit" shapetype="t"/>
+              </v:shapetype>
+              <v:shape id="Straight Arrow Connector 3" o:spid="_x0000_s1026" type="#_x0000_t32" style="position:absolute;margin-left:334pt;margin-top:42.65pt;width:.5pt;height:53pt;z-index:251664384;visibility:visible;mso-wrap-style:square;mso-wrap-distance-left:9pt;mso-wrap-distance-top:0;mso-wrap-distance-right:9pt;mso-wrap-distance-bottom:0;mso-position-horizontal:absolute;mso-position-horizontal-relative:text;mso-position-vertical:absolute;mso-position-vertical-relative:text" o:gfxdata="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" strokecolor="black [3200]" strokeweight=".5pt">
+                <v:stroke endarrow="block" joinstyle="miter"/>
+              </v:shape>
+            </w:pict>
+          </mc:Fallback>
+        </mc:AlternateContent>
+      </w:r>
+      <w:r>
+        <w:rPr>
+          <w:rFonts w:ascii="Cabin" w:eastAsia="Cabin" w:hAnsi="Cabin" w:cs="Cabin"/>
+          <w:noProof/>
+          <w:sz w:val="22"/>
+          <w:szCs w:val="22"/>
+        </w:rPr>
+        <mc:AlternateContent>
+          <mc:Choice Requires="wps">
+            <w:drawing>
+              <wp:anchor distT="0" distB="0" distL="114300" distR="114300" simplePos="0" relativeHeight="251663360" behindDoc="0" locked="0" layoutInCell="1" allowOverlap="1" wp14:anchorId="53229668" wp14:editId="64D7E65F">
+                <wp:simplePos x="0" y="0"/>
+                <wp:positionH relativeFrom="column">
+                  <wp:posOffset>3599976</wp:posOffset>
+                </wp:positionH>
+                <wp:positionV relativeFrom="paragraph">
+                  <wp:posOffset>550317</wp:posOffset>
+                </wp:positionV>
+                <wp:extent cx="520700" cy="495300"/>
+                <wp:effectExtent l="0" t="0" r="12700" b="19050"/>
+                <wp:wrapNone/>
+                <wp:docPr id="1777987265" name="Oval 2"/>
+                <wp:cNvGraphicFramePr/>
+                <a:graphic xmlns:a="http://schemas.openxmlformats.org/drawingml/2006/main">
+                  <a:graphicData uri="http://schemas.microsoft.com/office/word/2010/wordprocessingShape">
+                    <wps:wsp>
+                      <wps:cNvSpPr/>
+                      <wps:spPr>
+                        <a:xfrm>
+                          <a:off x="0" y="0"/>
+                          <a:ext cx="520700" cy="495300"/>
+                        </a:xfrm>
+                        <a:prstGeom prst="ellipse">
+                          <a:avLst/>
+                        </a:prstGeom>
+                        <a:solidFill>
+                          <a:schemeClr val="tx1">
+                            <a:lumMod val="50000"/>
+                            <a:lumOff val="50000"/>
+                          </a:schemeClr>
+                        </a:solidFill>
+                      </wps:spPr>
+                      <wps:style>
+                        <a:lnRef idx="2">
+                          <a:schemeClr val="accent1">
+                            <a:shade val="15000"/>
+                          </a:schemeClr>
+                        </a:lnRef>
+                        <a:fillRef idx="1">
+                          <a:schemeClr val="accent1"/>
+                        </a:fillRef>
+                        <a:effectRef idx="0">
+                          <a:schemeClr val="accent1"/>
+                        </a:effectRef>
+                        <a:fontRef idx="minor">
+                          <a:schemeClr val="lt1"/>
+                        </a:fontRef>
+                      </wps:style>
+                      <wps:bodyPr rot="0" spcFirstLastPara="0" vertOverflow="overflow" horzOverflow="overflow" vert="horz" wrap="square" lIns="91440" tIns="45720" rIns="91440" bIns="45720" numCol="1" spcCol="0" rtlCol="0" fromWordArt="0" anchor="ctr" anchorCtr="0" forceAA="0" compatLnSpc="1">
+                        <a:prstTxWarp prst="textNoShape">
+                          <a:avLst/>
+                        </a:prstTxWarp>
+                        <a:noAutofit/>
+                      </wps:bodyPr>
+                    </wps:wsp>
+                  </a:graphicData>
+                </a:graphic>
+              </wp:anchor>
+            </w:drawing>
+          </mc:Choice>
+          <mc:Fallback>
+            <w:pict>
+              <v:oval w14:anchorId="3873DD9B" id="Oval 2" o:spid="_x0000_s1026" style="position:absolute;margin-left:283.45pt;margin-top:43.35pt;width:41pt;height:39pt;z-index:251663360;visibility:visible;mso-wrap-style:square;mso-wrap-distance-left:9pt;mso-wrap-distance-top:0;mso-wrap-distance-right:9pt;mso-wrap-distance-bottom:0;mso-position-horizontal:absolute;mso-position-horizontal-relative:text;mso-position-vertical:absolute;mso-position-vertical-relative:text;v-text-anchor:middle" o:gfxdata="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" fillcolor="gray [1629]" strokecolor="#09101d [484]" strokeweight="1pt">
+                <v:stroke joinstyle="miter"/>
+              </v:oval>
+            </w:pict>
+          </mc:Fallback>
+        </mc:AlternateContent>
+      </w:r>
+      <w:r>
+        <w:rPr>
+          <w:rFonts w:ascii="Cabin" w:eastAsia="Cabin" w:hAnsi="Cabin" w:cs="Cabin"/>
+          <w:noProof/>
+          <w:sz w:val="22"/>
+          <w:szCs w:val="22"/>
+        </w:rPr>
+        <mc:AlternateContent>
+          <mc:Choice Requires="wps">
+            <w:drawing>
+              <wp:anchor distT="0" distB="0" distL="114300" distR="114300" simplePos="0" relativeHeight="251661312" behindDoc="0" locked="0" layoutInCell="1" allowOverlap="1" wp14:anchorId="1BBD4073" wp14:editId="56A78EBB">
+                <wp:simplePos x="0" y="0"/>
+                <wp:positionH relativeFrom="column">
+                  <wp:posOffset>2950845</wp:posOffset>
+                </wp:positionH>
+                <wp:positionV relativeFrom="paragraph">
+                  <wp:posOffset>524765</wp:posOffset>
+                </wp:positionV>
+                <wp:extent cx="520700" cy="495300"/>
+                <wp:effectExtent l="0" t="0" r="12700" b="19050"/>
+                <wp:wrapNone/>
+                <wp:docPr id="1567472067" name="Oval 2"/>
+                <wp:cNvGraphicFramePr/>
+                <a:graphic xmlns:a="http://schemas.openxmlformats.org/drawingml/2006/main">
+                  <a:graphicData uri="http://schemas.microsoft.com/office/word/2010/wordprocessingShape">
+                    <wps:wsp>
+                      <wps:cNvSpPr/>
+                      <wps:spPr>
+                        <a:xfrm>
+                          <a:off x="0" y="0"/>
+                          <a:ext cx="520700" cy="495300"/>
+                        </a:xfrm>
+                        <a:prstGeom prst="ellipse">
+                          <a:avLst/>
+                        </a:prstGeom>
+                        <a:solidFill>
+                          <a:schemeClr val="tx1">
+                            <a:lumMod val="50000"/>
+                            <a:lumOff val="50000"/>
+                          </a:schemeClr>
+                        </a:solidFill>
+                      </wps:spPr>
+                      <wps:style>
+                        <a:lnRef idx="2">
+                          <a:schemeClr val="accent1">
+                            <a:shade val="15000"/>
+                          </a:schemeClr>
+                        </a:lnRef>
+                        <a:fillRef idx="1">
+                          <a:schemeClr val="accent1"/>
+                        </a:fillRef>
+                        <a:effectRef idx="0">
+                          <a:schemeClr val="accent1"/>
+                        </a:effectRef>
+                        <a:fontRef idx="minor">
+                          <a:schemeClr val="lt1"/>
+                        </a:fontRef>
+                      </wps:style>
+                      <wps:bodyPr rot="0" spcFirstLastPara="0" vertOverflow="overflow" horzOverflow="overflow" vert="horz" wrap="square" lIns="91440" tIns="45720" rIns="91440" bIns="45720" numCol="1" spcCol="0" rtlCol="0" fromWordArt="0" anchor="ctr" anchorCtr="0" forceAA="0" compatLnSpc="1">
+                        <a:prstTxWarp prst="textNoShape">
+                          <a:avLst/>
+                        </a:prstTxWarp>
+                        <a:noAutofit/>
+                      </wps:bodyPr>
+                    </wps:wsp>
+                  </a:graphicData>
+                </a:graphic>
+              </wp:anchor>
+            </w:drawing>
+          </mc:Choice>
+          <mc:Fallback>
+            <w:pict>
+              <v:oval w14:anchorId="0B9BD7E9" id="Oval 2" o:spid="_x0000_s1026" style="position:absolute;margin-left:232.35pt;margin-top:41.3pt;width:41pt;height:39pt;z-index:251661312;visibility:visible;mso-wrap-style:square;mso-wrap-distance-left:9pt;mso-wrap-distance-top:0;mso-wrap-distance-right:9pt;mso-wrap-distance-bottom:0;mso-position-horizontal:absolute;mso-position-horizontal-relative:text;mso-position-vertical:absolute;mso-position-vertical-relative:text;v-text-anchor:middle" o:gfxdata="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" fillcolor="gray [1629]" strokecolor="#09101d [484]" strokeweight="1pt">
+                <v:stroke joinstyle="miter"/>
+              </v:oval>
+            </w:pict>
+          </mc:Fallback>
+        </mc:AlternateContent>
+      </w:r>
+      <w:r>
+        <w:rPr>
+          <w:rFonts w:ascii="Cabin" w:eastAsia="Cabin" w:hAnsi="Cabin" w:cs="Cabin"/>
+          <w:noProof/>
+          <w:sz w:val="22"/>
+          <w:szCs w:val="22"/>
+        </w:rPr>
+        <mc:AlternateContent>
+          <mc:Choice Requires="wps">
+            <w:drawing>
+              <wp:anchor distT="0" distB="0" distL="114300" distR="114300" simplePos="0" relativeHeight="251659264" behindDoc="0" locked="0" layoutInCell="1" allowOverlap="1" wp14:anchorId="4A31DBDB" wp14:editId="37830F4F">
+                <wp:simplePos x="0" y="0"/>
+                <wp:positionH relativeFrom="column">
+                  <wp:posOffset>2235049</wp:posOffset>
+                </wp:positionH>
+                <wp:positionV relativeFrom="paragraph">
+                  <wp:posOffset>524766</wp:posOffset>
+                </wp:positionV>
+                <wp:extent cx="520700" cy="495300"/>
+                <wp:effectExtent l="0" t="0" r="12700" b="19050"/>
+                <wp:wrapNone/>
+                <wp:docPr id="1930915164" name="Oval 2"/>
+                <wp:cNvGraphicFramePr/>
+                <a:graphic xmlns:a="http://schemas.openxmlformats.org/drawingml/2006/main">
+                  <a:graphicData uri="http://schemas.microsoft.com/office/word/2010/wordprocessingShape">
+                    <wps:wsp>
+                      <wps:cNvSpPr/>
+                      <wps:spPr>
+                        <a:xfrm>
+                          <a:off x="0" y="0"/>
+                          <a:ext cx="520700" cy="495300"/>
+                        </a:xfrm>
+                        <a:prstGeom prst="ellipse">
+                          <a:avLst/>
+                        </a:prstGeom>
+                        <a:solidFill>
+                          <a:schemeClr val="tx1">
+                            <a:lumMod val="50000"/>
+                            <a:lumOff val="50000"/>
+                          </a:schemeClr>
+                        </a:solidFill>
+                      </wps:spPr>
+                      <wps:style>
+                        <a:lnRef idx="2">
+                          <a:schemeClr val="accent1">
+                            <a:shade val="15000"/>
+                          </a:schemeClr>
+                        </a:lnRef>
+                        <a:fillRef idx="1">
+                          <a:schemeClr val="accent1"/>
+                        </a:fillRef>
+                        <a:effectRef idx="0">
+                          <a:schemeClr val="accent1"/>
+                        </a:effectRef>
+                        <a:fontRef idx="minor">
+                          <a:schemeClr val="lt1"/>
+                        </a:fontRef>
+                      </wps:style>
+                      <wps:bodyPr rot="0" spcFirstLastPara="0" vertOverflow="overflow" horzOverflow="overflow" vert="horz" wrap="square" lIns="91440" tIns="45720" rIns="91440" bIns="45720" numCol="1" spcCol="0" rtlCol="0" fromWordArt="0" anchor="ctr" anchorCtr="0" forceAA="0" compatLnSpc="1">
+                        <a:prstTxWarp prst="textNoShape">
+                          <a:avLst/>
+                        </a:prstTxWarp>
+                        <a:noAutofit/>
+                      </wps:bodyPr>
+                    </wps:wsp>
+                  </a:graphicData>
+                </a:graphic>
+              </wp:anchor>
+            </w:drawing>
+          </mc:Choice>
+          <mc:Fallback>
+            <w:pict>
+              <v:oval w14:anchorId="6BE63752" id="Oval 2" o:spid="_x0000_s1026" style="position:absolute;margin-left:176pt;margin-top:41.3pt;width:41pt;height:39pt;z-index:251659264;visibility:visible;mso-wrap-style:square;mso-wrap-distance-left:9pt;mso-wrap-distance-top:0;mso-wrap-distance-right:9pt;mso-wrap-distance-bottom:0;mso-position-horizontal:absolute;mso-position-horizontal-relative:text;mso-position-vertical:absolute;mso-position-vertical-relative:text;v-text-anchor:middle" o:gfxdata="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" fillcolor="gray [1629]" strokecolor="#09101d [484]" strokeweight="1pt">
+                <v:stroke joinstyle="miter"/>
+              </v:oval>
+            </w:pict>
+          </mc:Fallback>
+        </mc:AlternateContent>
+      </w:r>
+      <w:r>
+        <w:rPr>
+          <w:rFonts w:ascii="Cabin" w:eastAsia="Cabin" w:hAnsi="Cabin" w:cs="Cabin"/>
+          <w:noProof/>
+          <w:sz w:val="22"/>
+          <w:szCs w:val="22"/>
+        </w:rPr>
+        <mc:AlternateContent>
+          <mc:Choice Requires="wps">
+            <w:drawing>
+              <wp:anchor distT="0" distB="0" distL="114300" distR="114300" simplePos="0" relativeHeight="251665408" behindDoc="0" locked="0" layoutInCell="1" allowOverlap="1" wp14:anchorId="10CFC2B5" wp14:editId="7C91BE6D">
+                <wp:simplePos x="0" y="0"/>
+                <wp:positionH relativeFrom="column">
+                  <wp:posOffset>2526798</wp:posOffset>
+                </wp:positionH>
+                <wp:positionV relativeFrom="paragraph">
+                  <wp:posOffset>1070572</wp:posOffset>
+                </wp:positionV>
+                <wp:extent cx="1511300" cy="288388"/>
+                <wp:effectExtent l="0" t="0" r="12700" b="16510"/>
+                <wp:wrapNone/>
+                <wp:docPr id="927027848" name="Text Box 5"/>
+                <wp:cNvGraphicFramePr/>
+                <a:graphic xmlns:a="http://schemas.openxmlformats.org/drawingml/2006/main">
+                  <a:graphicData uri="http://schemas.microsoft.com/office/word/2010/wordprocessingShape">
+                    <wps:wsp>
+                      <wps:cNvSpPr txBox="1"/>
+                      <wps:spPr>
+                        <a:xfrm>
+                          <a:off x="0" y="0"/>
+                          <a:ext cx="1511300" cy="288388"/>
+                        </a:xfrm>
+                        <a:prstGeom prst="rect">
+                          <a:avLst/>
+                        </a:prstGeom>
+                        <a:solidFill>
+                          <a:schemeClr val="bg1"/>
+                        </a:solidFill>
+                        <a:ln w="6350">
+                          <a:solidFill>
+                            <a:prstClr val="black"/>
+                          </a:solidFill>
+                        </a:ln>
+                      </wps:spPr>
+                      <wps:txbx>
+                        <w:txbxContent>
+                          <w:p>
+                            <w:pPr>
+                              <w:rPr>
+                                <w:lang w:val="en-US"/>
+                              </w:rPr>
+                            </w:pPr>
+                            <w:r>
+                              <w:rPr>
+                                <w:lang w:val="en-US"/>
+                              </w:rPr>
+                              <w:t>Asteroids</w:t>
+                            </w:r>
+                          </w:p>
+                        </w:txbxContent>
+                      </wps:txbx>
+                      <wps:bodyPr rot="0" spcFirstLastPara="0" vertOverflow="overflow" horzOverflow="overflow" vert="horz" wrap="square" lIns="91440" tIns="45720" rIns="91440" bIns="45720" numCol="1" spcCol="0" rtlCol="0" fromWordArt="0" anchor="t" anchorCtr="0" forceAA="0" compatLnSpc="1">
+                        <a:prstTxWarp prst="textNoShape">
+                          <a:avLst/>
+                        </a:prstTxWarp>
+                        <a:noAutofit/>
+                      </wps:bodyPr>
+                    </wps:wsp>
+                  </a:graphicData>
+                </a:graphic>
+                <wp14:sizeRelV relativeFrom="margin">
+                  <wp14:pctHeight>0</wp14:pctHeight>
+                </wp14:sizeRelV>
+              </wp:anchor>
+            </w:drawing>
+          </mc:Choice>
+          <mc:Fallback>
+            <w:pict>
+              <v:shape w14:anchorId="10CFC2B5" id="Text Box 5" o:spid="_x0000_s1029" type="#_x0000_t202" style="position:absolute;margin-left:198.95pt;margin-top:84.3pt;width:119pt;height:22.7pt;z-index:251665408;visibility:visible;mso-wrap-style:square;mso-height-percent:0;mso-wrap-distance-left:9pt;mso-wrap-distance-top:0;mso-wrap-distance-right:9pt;mso-wrap-distance-bottom:0;mso-position-horizontal:absolute;mso-position-horizontal-relative:text;mso-position-vertical:absolute;mso-position-vertical-relative:text;mso-height-percent:0;mso-height-relative:margin;v-text-anchor:top" o:gfxdata="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" fillcolor="white [3212]" strokeweight=".5pt">
+                <v:textbox>
+                  <w:txbxContent>
+                    <w:p>
+                      <w:pPr>
+                        <w:rPr>
+                          <w:lang w:val="en-US"/>
+                        </w:rPr>
+                      </w:pPr>
+                      <w:r>
+                        <w:rPr>
+                          <w:lang w:val="en-US"/>
+                        </w:rPr>
+                        <w:t>Asteroids</w:t>
+                      </w:r>
+                    </w:p>
+                  </w:txbxContent>
+                </v:textbox>
+              </v:shape>
+            </w:pict>
+          </mc:Fallback>
+        </mc:AlternateContent>
+      </w:r>
+      <w:r>
+        <w:rPr>
+          <w:rFonts w:ascii="Cabin" w:eastAsia="Cabin" w:hAnsi="Cabin" w:cs="Cabin"/>
+          <w:noProof/>
+          <w:sz w:val="22"/>
+          <w:szCs w:val="22"/>
+        </w:rPr>
+        <mc:AlternateContent>
+          <mc:Choice Requires="wps">
+            <w:drawing>
+              <wp:anchor distT="0" distB="0" distL="114300" distR="114300" simplePos="0" relativeHeight="251680768" behindDoc="0" locked="0" layoutInCell="1" allowOverlap="1" wp14:anchorId="0E298D47" wp14:editId="05B89414">
+                <wp:simplePos x="0" y="0"/>
+                <wp:positionH relativeFrom="column">
+                  <wp:posOffset>375313</wp:posOffset>
+                </wp:positionH>
+                <wp:positionV relativeFrom="paragraph">
+                  <wp:posOffset>2341890</wp:posOffset>
+                </wp:positionV>
+                <wp:extent cx="1037230" cy="286603"/>
+                <wp:effectExtent l="0" t="0" r="10795" b="18415"/>
+                <wp:wrapNone/>
+                <wp:docPr id="228187438" name="Text Box 21"/>
+                <wp:cNvGraphicFramePr/>
+                <a:graphic xmlns:a="http://schemas.openxmlformats.org/drawingml/2006/main">
+                  <a:graphicData uri="http://schemas.microsoft.com/office/word/2010/wordprocessingShape">
+                    <wps:wsp>
+                      <wps:cNvSpPr txBox="1"/>
+                      <wps:spPr>
+                        <a:xfrm>
+                          <a:off x="0" y="0"/>
+                          <a:ext cx="1037230" cy="286603"/>
+                        </a:xfrm>
+                        <a:prstGeom prst="rect">
+                          <a:avLst/>
+                        </a:prstGeom>
+                        <a:solidFill>
+                          <a:schemeClr val="lt1"/>
+                        </a:solidFill>
+                        <a:ln w="6350">
+                          <a:solidFill>
+                            <a:prstClr val="black"/>
+                          </a:solidFill>
+                        </a:ln>
+                      </wps:spPr>
+                      <wps:txbx>
+                        <w:txbxContent>
+                          <w:p>
+                            <w:pPr>
+                              <w:rPr>
+                                <w:lang w:val="en-US"/>
+                              </w:rPr>
+                            </w:pPr>
+                            <w:r>
+                              <w:rPr>
+                                <w:lang w:val="en-US"/>
+                              </w:rPr>
+                              <w:t>Fuel left: 100</w:t>
+                            </w:r>
+                          </w:p>
+                        </w:txbxContent>
+                      </wps:txbx>
+                      <wps:bodyPr rot="0" spcFirstLastPara="0" vertOverflow="overflow" horzOverflow="overflow" vert="horz" wrap="square" lIns="91440" tIns="45720" rIns="91440" bIns="45720" numCol="1" spcCol="0" rtlCol="0" fromWordArt="0" anchor="t" anchorCtr="0" forceAA="0" compatLnSpc="1">
+                        <a:prstTxWarp prst="textNoShape">
+                          <a:avLst/>
+                        </a:prstTxWarp>
+                        <a:noAutofit/>
+                      </wps:bodyPr>
+                    </wps:wsp>
+                  </a:graphicData>
+                </a:graphic>
+                <wp14:sizeRelH relativeFrom="margin">
+                  <wp14:pctWidth>0</wp14:pctWidth>
+                </wp14:sizeRelH>
+                <wp14:sizeRelV relativeFrom="margin">
+                  <wp14:pctHeight>0</wp14:pctHeight>
+                </wp14:sizeRelV>
+              </wp:anchor>
+            </w:drawing>
+          </mc:Choice>
+          <mc:Fallback>
+            <w:pict>
+              <v:shape w14:anchorId="0E298D47" id="Text Box 21" o:spid="_x0000_s1030" type="#_x0000_t202" style="position:absolute;margin-left:29.55pt;margin-top:184.4pt;width:81.65pt;height:22.55pt;z-index:251680768;visibility:visible;mso-wrap-style:square;mso-width-percent:0;mso-height-percent:0;mso-wrap-distance-left:9pt;mso-wrap-distance-top:0;mso-wrap-distance-right:9pt;mso-wrap-distance-bottom:0;mso-position-horizontal:absolute;mso-position-horizontal-relative:text;mso-position-vertical:absolute;mso-position-vertical-relative:text;mso-width-percent:0;mso-height-percent:0;mso-width-relative:margin;mso-height-relative:margin;v-text-anchor:top" o:gfxdata="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" fillcolor="white [3201]" strokeweight=".5pt">
+                <v:textbox>
+                  <w:txbxContent>
+                    <w:p>
+                      <w:pPr>
+                        <w:rPr>
+                          <w:lang w:val="en-US"/>
+                        </w:rPr>
+                      </w:pPr>
+                      <w:r>
+                        <w:rPr>
+                          <w:lang w:val="en-US"/>
+                        </w:rPr>
+                        <w:t>Fuel left: 100</w:t>
+                      </w:r>
+                    </w:p>
+                  </w:txbxContent>
+                </v:textbox>
+              </v:shape>
+            </w:pict>
+          </mc:Fallback>
+        </mc:AlternateContent>
+      </w:r>
+      <w:r>
+        <w:rPr>
+          <w:rFonts w:ascii="Cabin" w:eastAsia="Cabin" w:hAnsi="Cabin" w:cs="Cabin"/>
+          <w:noProof/>
+          <w:sz w:val="22"/>
+          <w:szCs w:val="22"/>
+        </w:rPr>
+        <mc:AlternateContent>
+          <mc:Choice Requires="wps">
+            <w:drawing>
+              <wp:anchor distT="0" distB="0" distL="114300" distR="114300" simplePos="0" relativeHeight="251679744" behindDoc="0" locked="0" layoutInCell="1" allowOverlap="1" wp14:anchorId="3C1B17C0" wp14:editId="159DAD9B">
+                <wp:simplePos x="0" y="0"/>
+                <wp:positionH relativeFrom="column">
+                  <wp:posOffset>211455</wp:posOffset>
+                </wp:positionH>
+                <wp:positionV relativeFrom="paragraph">
+                  <wp:posOffset>1973305</wp:posOffset>
+                </wp:positionV>
+                <wp:extent cx="143302" cy="620973"/>
+                <wp:effectExtent l="0" t="0" r="28575" b="27305"/>
+                <wp:wrapNone/>
+                <wp:docPr id="275185319" name="Rectangle 20"/>
+                <wp:cNvGraphicFramePr/>
+                <a:graphic xmlns:a="http://schemas.openxmlformats.org/drawingml/2006/main">
+                  <a:graphicData uri="http://schemas.microsoft.com/office/word/2010/wordprocessingShape">
+                    <wps:wsp>
+                      <wps:cNvSpPr/>
+                      <wps:spPr>
+                        <a:xfrm>
+                          <a:off x="0" y="0"/>
+                          <a:ext cx="143302" cy="620973"/>
+                        </a:xfrm>
+                        <a:prstGeom prst="rect">
+                          <a:avLst/>
+                        </a:prstGeom>
+                        <a:gradFill flip="none" rotWithShape="1">
+                          <a:gsLst>
+                            <a:gs pos="0">
+                              <a:srgbClr val="EE0000">
+                                <a:shade val="30000"/>
+                                <a:satMod val="115000"/>
+                              </a:srgbClr>
+                            </a:gs>
+                            <a:gs pos="50000">
+                              <a:schemeClr val="accent2"/>
+                            </a:gs>
+                            <a:gs pos="100000">
+                              <a:schemeClr val="accent4"/>
+                            </a:gs>
+                          </a:gsLst>
+                          <a:lin ang="16200000" scaled="1"/>
+                          <a:tileRect/>
+                        </a:gradFill>
+                      </wps:spPr>
+                      <wps:style>
+                        <a:lnRef idx="2">
+                          <a:schemeClr val="accent1">
+                            <a:shade val="15000"/>
+                          </a:schemeClr>
+                        </a:lnRef>
+                        <a:fillRef idx="1">
+                          <a:schemeClr val="accent1"/>
+                        </a:fillRef>
+                        <a:effectRef idx="0">
+                          <a:schemeClr val="accent1"/>
+                        </a:effectRef>
+                        <a:fontRef idx="minor">
+                          <a:schemeClr val="lt1"/>
+                        </a:fontRef>
+                      </wps:style>
+                      <wps:bodyPr rot="0" spcFirstLastPara="0" vertOverflow="overflow" horzOverflow="overflow" vert="horz" wrap="square" lIns="91440" tIns="45720" rIns="91440" bIns="45720" numCol="1" spcCol="0" rtlCol="0" fromWordArt="0" anchor="ctr" anchorCtr="0" forceAA="0" compatLnSpc="1">
+                        <a:prstTxWarp prst="textNoShape">
+                          <a:avLst/>
+                        </a:prstTxWarp>
+                        <a:noAutofit/>
+                      </wps:bodyPr>
+                    </wps:wsp>
+                  </a:graphicData>
+                </a:graphic>
+              </wp:anchor>
+            </w:drawing>
+          </mc:Choice>
+          <mc:Fallback>
+            <w:pict>
+              <v:rect w14:anchorId="01B8F104" id="Rectangle 20" o:spid="_x0000_s1026" style="position:absolute;margin-left:16.65pt;margin-top:155.4pt;width:11.3pt;height:48.9pt;z-index:251679744;visibility:visible;mso-wrap-style:square;mso-wrap-distance-left:9pt;mso-wrap-distance-top:0;mso-wrap-distance-right:9pt;mso-wrap-distance-bottom:0;mso-position-horizontal:absolute;mso-position-horizontal-relative:text;mso-position-vertical:absolute;mso-position-vertical-relative:text;v-text-anchor:middle" o:gfxdata="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" fillcolor="#950000" strokecolor="#09101d [484]" strokeweight="1pt">
+                <v:fill color2="#ffc000 [3207]" rotate="t" angle="180" colors="0 #950000;.5 #ed7d31;1 #ffc000" focus="100%" type="gradient"/>
+              </v:rect>
+            </w:pict>
+          </mc:Fallback>
+        </mc:AlternateContent>
+      </w:r>
+      <w:r>
+        <w:rPr>
+          <w:rFonts w:ascii="Cabin" w:eastAsia="Cabin" w:hAnsi="Cabin" w:cs="Cabin"/>
+          <w:noProof/>
+          <w:sz w:val="22"/>
+          <w:szCs w:val="22"/>
+        </w:rPr>
+        <mc:AlternateContent>
+          <mc:Choice Requires="wps">
+            <w:drawing>
+              <wp:anchor distT="0" distB="0" distL="114300" distR="114300" simplePos="0" relativeHeight="251670528" behindDoc="0" locked="0" layoutInCell="1" allowOverlap="1" wp14:anchorId="49BC180D" wp14:editId="27E5188B">
+                <wp:simplePos x="0" y="0"/>
+                <wp:positionH relativeFrom="column">
+                  <wp:posOffset>163773</wp:posOffset>
+                </wp:positionH>
+                <wp:positionV relativeFrom="paragraph">
+                  <wp:posOffset>206337</wp:posOffset>
+                </wp:positionV>
+                <wp:extent cx="1061720" cy="266131"/>
+                <wp:effectExtent l="0" t="0" r="24130" b="19685"/>
+                <wp:wrapNone/>
+                <wp:docPr id="247917435" name="Text Box 10"/>
+                <wp:cNvGraphicFramePr/>
+                <a:graphic xmlns:a="http://schemas.openxmlformats.org/drawingml/2006/main">
+                  <a:graphicData uri="http://schemas.microsoft.com/office/word/2010/wordprocessingShape">
+                    <wps:wsp>
+                      <wps:cNvSpPr txBox="1"/>
+                      <wps:spPr>
+                        <a:xfrm>
+                          <a:off x="0" y="0"/>
+                          <a:ext cx="1061720" cy="266131"/>
+                        </a:xfrm>
+                        <a:prstGeom prst="rect">
+                          <a:avLst/>
+                        </a:prstGeom>
+                        <a:solidFill>
+                          <a:schemeClr val="lt1"/>
+                        </a:solidFill>
+                        <a:ln w="6350">
+                          <a:solidFill>
+                            <a:prstClr val="black"/>
+                          </a:solidFill>
+                        </a:ln>
+                      </wps:spPr>
+                      <wps:txbx>
+                        <w:txbxContent>
+                          <w:p>
+                            <w:pPr>
+                              <w:rPr>
+                                <w:lang w:val="en-US"/>
+                              </w:rPr>
+                            </w:pPr>
+                            <w:r>
+                              <w:rPr>
+                                <w:lang w:val="en-US"/>
+                              </w:rPr>
+                              <w:t>Distance:</w:t>
+                            </w:r>
+                            <w:r>
+                              <w:rPr>
+                                <w:lang w:val="en-US"/>
+                              </w:rPr>
+                              <w:br/>
+                            </w:r>
+                          </w:p>
+                        </w:txbxContent>
+                      </wps:txbx>
+                      <wps:bodyPr rot="0" spcFirstLastPara="0" vertOverflow="overflow" horzOverflow="overflow" vert="horz" wrap="square" lIns="91440" tIns="45720" rIns="91440" bIns="45720" numCol="1" spcCol="0" rtlCol="0" fromWordArt="0" anchor="t" anchorCtr="0" forceAA="0" compatLnSpc="1">
+                        <a:prstTxWarp prst="textNoShape">
+                          <a:avLst/>
+                        </a:prstTxWarp>
+                        <a:noAutofit/>
+                      </wps:bodyPr>
+                    </wps:wsp>
+                  </a:graphicData>
+                </a:graphic>
+                <wp14:sizeRelV relativeFrom="margin">
+                  <wp14:pctHeight>0</wp14:pctHeight>
+                </wp14:sizeRelV>
+              </wp:anchor>
+            </w:drawing>
+          </mc:Choice>
+          <mc:Fallback>
+            <w:pict>
+              <v:shape w14:anchorId="49BC180D" id="Text Box 10" o:spid="_x0000_s1031" type="#_x0000_t202" style="position:absolute;margin-left:12.9pt;margin-top:16.25pt;width:83.6pt;height:20.95pt;z-index:251670528;visibility:visible;mso-wrap-style:square;mso-height-percent:0;mso-wrap-distance-left:9pt;mso-wrap-distance-top:0;mso-wrap-distance-right:9pt;mso-wrap-distance-bottom:0;mso-position-horizontal:absolute;mso-position-horizontal-relative:text;mso-position-vertical:absolute;mso-position-vertical-relative:text;mso-height-percent:0;mso-height-relative:margin;v-text-anchor:top" o:gfxdata="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" fillcolor="white [3201]" strokeweight=".5pt">
+                <v:textbox>
+                  <w:txbxContent>
+                    <w:p>
+                      <w:pPr>
+                        <w:rPr>
+                          <w:lang w:val="en-US"/>
+                        </w:rPr>
+                      </w:pPr>
+                      <w:r>
+                        <w:rPr>
+                          <w:lang w:val="en-US"/>
+                        </w:rPr>
+                        <w:t>Distance:</w:t>
+                      </w:r>
+                      <w:r>
+                        <w:rPr>
+                          <w:lang w:val="en-US"/>
+                        </w:rPr>
+                        <w:br/>
+                      </w:r>
+                    </w:p>
+                  </w:txbxContent>
+                </v:textbox>
+              </v:shape>
+            </w:pict>
+          </mc:Fallback>
+        </mc:AlternateContent>
+      </w:r>
+      <w:r>
+        <w:rPr>
+          <w:rFonts w:ascii="Cabin" w:eastAsia="Cabin" w:hAnsi="Cabin" w:cs="Cabin"/>
+          <w:noProof/>
+          <w:sz w:val="22"/>
+          <w:szCs w:val="22"/>
+        </w:rPr>
+        <mc:AlternateContent>
+          <mc:Choice Requires="wps">
+            <w:drawing>
+              <wp:anchor distT="0" distB="0" distL="114300" distR="114300" simplePos="0" relativeHeight="251678720" behindDoc="0" locked="0" layoutInCell="1" allowOverlap="1" wp14:anchorId="47FDE11C" wp14:editId="029CD0B2">
                 <wp:simplePos x="0" y="0"/>
                 <wp:positionH relativeFrom="column">
                   <wp:posOffset>1589649</wp:posOffset>
@@ -5610,11 +6875,7 @@
           </mc:Choice>
           <mc:Fallback>
             <w:pict>
-              <v:shapetype w14:anchorId="47FDE11C" id="_x0000_t202" coordsize="21600,21600" o:spt="202" path="m,l,21600r21600,l21600,xe">
-                <v:stroke joinstyle="miter"/>
-                <v:path gradientshapeok="t" o:connecttype="rect"/>
-              </v:shapetype>
-              <v:shape id="Text Box 18" o:spid="_x0000_s1026" type="#_x0000_t202" style="position:absolute;margin-left:125.15pt;margin-top:567pt;width:204.9pt;height:136.25pt;z-index:251678720;visibility:visible;mso-wrap-style:square;mso-wrap-distance-left:9pt;mso-wrap-distance-top:0;mso-wrap-distance-right:9pt;mso-wrap-distance-bottom:0;mso-position-horizontal:absolute;mso-position-horizontal-relative:text;mso-position-vertical:absolute;mso-position-vertical-relative:text;v-text-anchor:top" o:gfxdata="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" fillcolor="white [3201]" strokeweight=".5pt">
+              <v:shape w14:anchorId="47FDE11C" id="Text Box 18" o:spid="_x0000_s1032" type="#_x0000_t202" style="position:absolute;margin-left:125.15pt;margin-top:567pt;width:204.9pt;height:136.25pt;z-index:251678720;visibility:visible;mso-wrap-style:square;mso-wrap-distance-left:9pt;mso-wrap-distance-top:0;mso-wrap-distance-right:9pt;mso-wrap-distance-bottom:0;mso-position-horizontal:absolute;mso-position-horizontal-relative:text;mso-position-vertical:absolute;mso-position-vertical-relative:text;v-text-anchor:top" o:gfxdata="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" fillcolor="white [3201]" strokeweight=".5pt">
                 <v:textbox>
                   <w:txbxContent>
                     <w:p>
@@ -5758,182 +7019,6 @@
         <mc:AlternateContent>
           <mc:Choice Requires="wps">
             <w:drawing>
-              <wp:anchor distT="0" distB="0" distL="114300" distR="114300" simplePos="0" relativeHeight="251677696" behindDoc="0" locked="0" layoutInCell="1" allowOverlap="1" wp14:anchorId="4CE9D53F" wp14:editId="2C3D304A">
-                <wp:simplePos x="0" y="0"/>
-                <wp:positionH relativeFrom="margin">
-                  <wp:align>center</wp:align>
-                </wp:positionH>
-                <wp:positionV relativeFrom="paragraph">
-                  <wp:posOffset>6693633</wp:posOffset>
-                </wp:positionV>
-                <wp:extent cx="1392702" cy="351692"/>
-                <wp:effectExtent l="0" t="0" r="17145" b="10795"/>
-                <wp:wrapNone/>
-                <wp:docPr id="1626237767" name="Text Box 17"/>
-                <wp:cNvGraphicFramePr/>
-                <a:graphic xmlns:a="http://schemas.openxmlformats.org/drawingml/2006/main">
-                  <a:graphicData uri="http://schemas.microsoft.com/office/word/2010/wordprocessingShape">
-                    <wps:wsp>
-                      <wps:cNvSpPr txBox="1"/>
-                      <wps:spPr>
-                        <a:xfrm>
-                          <a:off x="0" y="0"/>
-                          <a:ext cx="1392702" cy="351692"/>
-                        </a:xfrm>
-                        <a:prstGeom prst="rect">
-                          <a:avLst/>
-                        </a:prstGeom>
-                        <a:solidFill>
-                          <a:schemeClr val="lt1"/>
-                        </a:solidFill>
-                        <a:ln w="6350">
-                          <a:solidFill>
-                            <a:prstClr val="black"/>
-                          </a:solidFill>
-                        </a:ln>
-                      </wps:spPr>
-                      <wps:txbx>
-                        <w:txbxContent>
-                          <w:p>
-                            <w:pPr>
-                              <w:rPr>
-                                <w:lang w:val="en-US"/>
-                              </w:rPr>
-                            </w:pPr>
-                            <w:r>
-                              <w:rPr>
-                                <w:lang w:val="en-US"/>
-                              </w:rPr>
-                              <w:t>Global leaderboard</w:t>
-                            </w:r>
-                          </w:p>
-                        </w:txbxContent>
-                      </wps:txbx>
-                      <wps:bodyPr rot="0" spcFirstLastPara="0" vertOverflow="overflow" horzOverflow="overflow" vert="horz" wrap="square" lIns="91440" tIns="45720" rIns="91440" bIns="45720" numCol="1" spcCol="0" rtlCol="0" fromWordArt="0" anchor="t" anchorCtr="0" forceAA="0" compatLnSpc="1">
-                        <a:prstTxWarp prst="textNoShape">
-                          <a:avLst/>
-                        </a:prstTxWarp>
-                        <a:noAutofit/>
-                      </wps:bodyPr>
-                    </wps:wsp>
-                  </a:graphicData>
-                </a:graphic>
-                <wp14:sizeRelH relativeFrom="margin">
-                  <wp14:pctWidth>0</wp14:pctWidth>
-                </wp14:sizeRelH>
-              </wp:anchor>
-            </w:drawing>
-          </mc:Choice>
-          <mc:Fallback>
-            <w:pict>
-              <v:shape w14:anchorId="4CE9D53F" id="Text Box 17" o:spid="_x0000_s1027" type="#_x0000_t202" style="position:absolute;margin-left:0;margin-top:527.05pt;width:109.65pt;height:27.7pt;z-index:251677696;visibility:visible;mso-wrap-style:square;mso-width-percent:0;mso-wrap-distance-left:9pt;mso-wrap-distance-top:0;mso-wrap-distance-right:9pt;mso-wrap-distance-bottom:0;mso-position-horizontal:center;mso-position-horizontal-relative:margin;mso-position-vertical:absolute;mso-position-vertical-relative:text;mso-width-percent:0;mso-width-relative:margin;v-text-anchor:top" o:gfxdata="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" fillcolor="white [3201]" strokeweight=".5pt">
-                <v:textbox>
-                  <w:txbxContent>
-                    <w:p>
-                      <w:pPr>
-                        <w:rPr>
-                          <w:lang w:val="en-US"/>
-                        </w:rPr>
-                      </w:pPr>
-                      <w:r>
-                        <w:rPr>
-                          <w:lang w:val="en-US"/>
-                        </w:rPr>
-                        <w:t>Global leaderboard</w:t>
-                      </w:r>
-                    </w:p>
-                  </w:txbxContent>
-                </v:textbox>
-                <w10:wrap anchorx="margin"/>
-              </v:shape>
-            </w:pict>
-          </mc:Fallback>
-        </mc:AlternateContent>
-      </w:r>
-      <w:r>
-        <w:rPr>
-          <w:rFonts w:ascii="Cabin" w:eastAsia="Cabin" w:hAnsi="Cabin" w:cs="Cabin"/>
-          <w:noProof/>
-          <w:sz w:val="22"/>
-          <w:szCs w:val="22"/>
-        </w:rPr>
-        <mc:AlternateContent>
-          <mc:Choice Requires="wps">
-            <w:drawing>
-              <wp:anchor distT="0" distB="0" distL="114300" distR="114300" simplePos="0" relativeHeight="251676672" behindDoc="0" locked="0" layoutInCell="1" allowOverlap="1" wp14:anchorId="08DD24A0" wp14:editId="7D8B8DE8">
-                <wp:simplePos x="0" y="0"/>
-                <wp:positionH relativeFrom="column">
-                  <wp:posOffset>-63305</wp:posOffset>
-                </wp:positionH>
-                <wp:positionV relativeFrom="paragraph">
-                  <wp:posOffset>6426933</wp:posOffset>
-                </wp:positionV>
-                <wp:extent cx="6063176" cy="2658794"/>
-                <wp:effectExtent l="0" t="0" r="13970" b="27305"/>
-                <wp:wrapNone/>
-                <wp:docPr id="702076287" name="Rectangle 16"/>
-                <wp:cNvGraphicFramePr/>
-                <a:graphic xmlns:a="http://schemas.openxmlformats.org/drawingml/2006/main">
-                  <a:graphicData uri="http://schemas.microsoft.com/office/word/2010/wordprocessingShape">
-                    <wps:wsp>
-                      <wps:cNvSpPr/>
-                      <wps:spPr>
-                        <a:xfrm>
-                          <a:off x="0" y="0"/>
-                          <a:ext cx="6063176" cy="2658794"/>
-                        </a:xfrm>
-                        <a:prstGeom prst="rect">
-                          <a:avLst/>
-                        </a:prstGeom>
-                        <a:solidFill>
-                          <a:schemeClr val="bg2"/>
-                        </a:solidFill>
-                      </wps:spPr>
-                      <wps:style>
-                        <a:lnRef idx="2">
-                          <a:schemeClr val="accent1">
-                            <a:shade val="15000"/>
-                          </a:schemeClr>
-                        </a:lnRef>
-                        <a:fillRef idx="1">
-                          <a:schemeClr val="accent1"/>
-                        </a:fillRef>
-                        <a:effectRef idx="0">
-                          <a:schemeClr val="accent1"/>
-                        </a:effectRef>
-                        <a:fontRef idx="minor">
-                          <a:schemeClr val="lt1"/>
-                        </a:fontRef>
-                      </wps:style>
-                      <wps:bodyPr rot="0" spcFirstLastPara="0" vertOverflow="overflow" horzOverflow="overflow" vert="horz" wrap="square" lIns="91440" tIns="45720" rIns="91440" bIns="45720" numCol="1" spcCol="0" rtlCol="0" fromWordArt="0" anchor="ctr" anchorCtr="0" forceAA="0" compatLnSpc="1">
-                        <a:prstTxWarp prst="textNoShape">
-                          <a:avLst/>
-                        </a:prstTxWarp>
-                        <a:noAutofit/>
-                      </wps:bodyPr>
-                    </wps:wsp>
-                  </a:graphicData>
-                </a:graphic>
-              </wp:anchor>
-            </w:drawing>
-          </mc:Choice>
-          <mc:Fallback>
-            <w:pict>
-              <v:rect w14:anchorId="4C65ED09" id="Rectangle 16" o:spid="_x0000_s1026" style="position:absolute;margin-left:-5pt;margin-top:506.05pt;width:477.4pt;height:209.35pt;z-index:251676672;visibility:visible;mso-wrap-style:square;mso-wrap-distance-left:9pt;mso-wrap-distance-top:0;mso-wrap-distance-right:9pt;mso-wrap-distance-bottom:0;mso-position-horizontal:absolute;mso-position-horizontal-relative:text;mso-position-vertical:absolute;mso-position-vertical-relative:text;v-text-anchor:middle" o:gfxdata="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" fillcolor="#e7e6e6 [3214]" strokecolor="#09101d [484]" strokeweight="1pt"/>
-            </w:pict>
-          </mc:Fallback>
-        </mc:AlternateContent>
-      </w:r>
-      <w:r>
-        <w:rPr>
-          <w:rFonts w:ascii="Cabin" w:eastAsia="Cabin" w:hAnsi="Cabin" w:cs="Cabin"/>
-          <w:noProof/>
-          <w:sz w:val="22"/>
-          <w:szCs w:val="22"/>
-        </w:rPr>
-        <mc:AlternateContent>
-          <mc:Choice Requires="wps">
-            <w:drawing>
               <wp:anchor distT="0" distB="0" distL="114300" distR="114300" simplePos="0" relativeHeight="251675648" behindDoc="0" locked="0" layoutInCell="1" allowOverlap="1" wp14:anchorId="653797DA" wp14:editId="3A90F777">
                 <wp:simplePos x="0" y="0"/>
                 <wp:positionH relativeFrom="margin">
@@ -6383,7 +7468,7 @@
         <mc:AlternateContent>
           <mc:Choice Requires="wps">
             <w:drawing>
-              <wp:anchor distT="0" distB="0" distL="114300" distR="114300" simplePos="0" relativeHeight="251671552" behindDoc="0" locked="0" layoutInCell="1" allowOverlap="1" wp14:anchorId="2333C9A2" wp14:editId="37255AA2">
+              <wp:anchor distT="0" distB="0" distL="114300" distR="114300" simplePos="0" relativeHeight="251671552" behindDoc="0" locked="0" layoutInCell="1" allowOverlap="1" wp14:anchorId="2333C9A2" wp14:editId="14132FCF">
                 <wp:simplePos x="0" y="0"/>
                 <wp:positionH relativeFrom="column">
                   <wp:posOffset>14068</wp:posOffset>
@@ -6442,554 +7527,7 @@
           </mc:Choice>
           <mc:Fallback>
             <w:pict>
-              <v:rect w14:anchorId="47636483" id="Rectangle 11" o:spid="_x0000_s1026" style="position:absolute;margin-left:1.1pt;margin-top:257.4pt;width:451.4pt;height:220.45pt;z-index:251671552;visibility:visible;mso-wrap-style:square;mso-wrap-distance-left:9pt;mso-wrap-distance-top:0;mso-wrap-distance-right:9pt;mso-wrap-distance-bottom:0;mso-position-horizontal:absolute;mso-position-horizontal-relative:text;mso-position-vertical:absolute;mso-position-vertical-relative:text;v-text-anchor:middle" o:gfxdata="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" fillcolor="#e7e6e6 [3214]" strokecolor="#09101d [484]" strokeweight="1pt"/>
-            </w:pict>
-          </mc:Fallback>
-        </mc:AlternateContent>
-      </w:r>
-      <w:r>
-        <w:rPr>
-          <w:rFonts w:ascii="Cabin" w:eastAsia="Cabin" w:hAnsi="Cabin" w:cs="Cabin"/>
-          <w:noProof/>
-          <w:sz w:val="22"/>
-          <w:szCs w:val="22"/>
-        </w:rPr>
-        <mc:AlternateContent>
-          <mc:Choice Requires="wps">
-            <w:drawing>
-              <wp:anchor distT="0" distB="0" distL="114300" distR="114300" simplePos="0" relativeHeight="251670528" behindDoc="0" locked="0" layoutInCell="1" allowOverlap="1" wp14:anchorId="49BC180D" wp14:editId="2F12D6E3">
-                <wp:simplePos x="0" y="0"/>
-                <wp:positionH relativeFrom="column">
-                  <wp:posOffset>161778</wp:posOffset>
-                </wp:positionH>
-                <wp:positionV relativeFrom="paragraph">
-                  <wp:posOffset>209013</wp:posOffset>
-                </wp:positionV>
-                <wp:extent cx="1062111" cy="731520"/>
-                <wp:effectExtent l="0" t="0" r="24130" b="11430"/>
-                <wp:wrapNone/>
-                <wp:docPr id="247917435" name="Text Box 10"/>
-                <wp:cNvGraphicFramePr/>
-                <a:graphic xmlns:a="http://schemas.openxmlformats.org/drawingml/2006/main">
-                  <a:graphicData uri="http://schemas.microsoft.com/office/word/2010/wordprocessingShape">
-                    <wps:wsp>
-                      <wps:cNvSpPr txBox="1"/>
-                      <wps:spPr>
-                        <a:xfrm>
-                          <a:off x="0" y="0"/>
-                          <a:ext cx="1062111" cy="731520"/>
-                        </a:xfrm>
-                        <a:prstGeom prst="rect">
-                          <a:avLst/>
-                        </a:prstGeom>
-                        <a:solidFill>
-                          <a:schemeClr val="lt1"/>
-                        </a:solidFill>
-                        <a:ln w="6350">
-                          <a:solidFill>
-                            <a:prstClr val="black"/>
-                          </a:solidFill>
-                        </a:ln>
-                      </wps:spPr>
-                      <wps:txbx>
-                        <w:txbxContent>
-                          <w:p>
-                            <w:pPr>
-                              <w:rPr>
-                                <w:lang w:val="en-US"/>
-                              </w:rPr>
-                            </w:pPr>
-                            <w:r>
-                              <w:rPr>
-                                <w:lang w:val="en-US"/>
-                              </w:rPr>
-                              <w:t>time:</w:t>
-                            </w:r>
-                          </w:p>
-                          <w:p>
-                            <w:pPr>
-                              <w:rPr>
-                                <w:lang w:val="en-US"/>
-                              </w:rPr>
-                            </w:pPr>
-                            <w:r>
-                              <w:rPr>
-                                <w:lang w:val="en-US"/>
-                              </w:rPr>
-                              <w:t>Score:</w:t>
-                            </w:r>
-                            <w:r>
-                              <w:rPr>
-                                <w:lang w:val="en-US"/>
-                              </w:rPr>
-                              <w:br/>
-                            </w:r>
-                          </w:p>
-                        </w:txbxContent>
-                      </wps:txbx>
-                      <wps:bodyPr rot="0" spcFirstLastPara="0" vertOverflow="overflow" horzOverflow="overflow" vert="horz" wrap="square" lIns="91440" tIns="45720" rIns="91440" bIns="45720" numCol="1" spcCol="0" rtlCol="0" fromWordArt="0" anchor="t" anchorCtr="0" forceAA="0" compatLnSpc="1">
-                        <a:prstTxWarp prst="textNoShape">
-                          <a:avLst/>
-                        </a:prstTxWarp>
-                        <a:noAutofit/>
-                      </wps:bodyPr>
-                    </wps:wsp>
-                  </a:graphicData>
-                </a:graphic>
-              </wp:anchor>
-            </w:drawing>
-          </mc:Choice>
-          <mc:Fallback>
-            <w:pict>
-              <v:shape w14:anchorId="49BC180D" id="Text Box 10" o:spid="_x0000_s1032" type="#_x0000_t202" style="position:absolute;margin-left:12.75pt;margin-top:16.45pt;width:83.65pt;height:57.6pt;z-index:251670528;visibility:visible;mso-wrap-style:square;mso-wrap-distance-left:9pt;mso-wrap-distance-top:0;mso-wrap-distance-right:9pt;mso-wrap-distance-bottom:0;mso-position-horizontal:absolute;mso-position-horizontal-relative:text;mso-position-vertical:absolute;mso-position-vertical-relative:text;v-text-anchor:top" o:gfxdata="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" fillcolor="white [3201]" strokeweight=".5pt">
-                <v:textbox>
-                  <w:txbxContent>
-                    <w:p>
-                      <w:pPr>
-                        <w:rPr>
-                          <w:lang w:val="en-US"/>
-                        </w:rPr>
-                      </w:pPr>
-                      <w:r>
-                        <w:rPr>
-                          <w:lang w:val="en-US"/>
-                        </w:rPr>
-                        <w:t>time:</w:t>
-                      </w:r>
-                    </w:p>
-                    <w:p>
-                      <w:pPr>
-                        <w:rPr>
-                          <w:lang w:val="en-US"/>
-                        </w:rPr>
-                      </w:pPr>
-                      <w:r>
-                        <w:rPr>
-                          <w:lang w:val="en-US"/>
-                        </w:rPr>
-                        <w:t>Score:</w:t>
-                      </w:r>
-                      <w:r>
-                        <w:rPr>
-                          <w:lang w:val="en-US"/>
-                        </w:rPr>
-                        <w:br/>
-                      </w:r>
-                    </w:p>
-                  </w:txbxContent>
-                </v:textbox>
-              </v:shape>
-            </w:pict>
-          </mc:Fallback>
-        </mc:AlternateContent>
-      </w:r>
-      <w:r>
-        <w:rPr>
-          <w:rFonts w:ascii="Cabin" w:eastAsia="Cabin" w:hAnsi="Cabin" w:cs="Cabin"/>
-          <w:noProof/>
-          <w:sz w:val="22"/>
-          <w:szCs w:val="22"/>
-        </w:rPr>
-        <mc:AlternateContent>
-          <mc:Choice Requires="wps">
-            <w:drawing>
-              <wp:anchor distT="0" distB="0" distL="114300" distR="114300" simplePos="0" relativeHeight="251665408" behindDoc="0" locked="0" layoutInCell="1" allowOverlap="1" wp14:anchorId="10CFC2B5" wp14:editId="00CA9ABC">
-                <wp:simplePos x="0" y="0"/>
-                <wp:positionH relativeFrom="column">
-                  <wp:posOffset>2566817</wp:posOffset>
-                </wp:positionH>
-                <wp:positionV relativeFrom="paragraph">
-                  <wp:posOffset>961439</wp:posOffset>
-                </wp:positionV>
-                <wp:extent cx="1511300" cy="288388"/>
-                <wp:effectExtent l="0" t="0" r="12700" b="16510"/>
-                <wp:wrapNone/>
-                <wp:docPr id="927027848" name="Text Box 5"/>
-                <wp:cNvGraphicFramePr/>
-                <a:graphic xmlns:a="http://schemas.openxmlformats.org/drawingml/2006/main">
-                  <a:graphicData uri="http://schemas.microsoft.com/office/word/2010/wordprocessingShape">
-                    <wps:wsp>
-                      <wps:cNvSpPr txBox="1"/>
-                      <wps:spPr>
-                        <a:xfrm>
-                          <a:off x="0" y="0"/>
-                          <a:ext cx="1511300" cy="288388"/>
-                        </a:xfrm>
-                        <a:prstGeom prst="rect">
-                          <a:avLst/>
-                        </a:prstGeom>
-                        <a:solidFill>
-                          <a:schemeClr val="bg1"/>
-                        </a:solidFill>
-                        <a:ln w="6350">
-                          <a:solidFill>
-                            <a:prstClr val="black"/>
-                          </a:solidFill>
-                        </a:ln>
-                      </wps:spPr>
-                      <wps:txbx>
-                        <w:txbxContent>
-                          <w:p>
-                            <w:pPr>
-                              <w:rPr>
-                                <w:lang w:val="en-US"/>
-                              </w:rPr>
-                            </w:pPr>
-                            <w:r>
-                              <w:rPr>
-                                <w:lang w:val="en-US"/>
-                              </w:rPr>
-                              <w:t>Asteroids</w:t>
-                            </w:r>
-                          </w:p>
-                        </w:txbxContent>
-                      </wps:txbx>
-                      <wps:bodyPr rot="0" spcFirstLastPara="0" vertOverflow="overflow" horzOverflow="overflow" vert="horz" wrap="square" lIns="91440" tIns="45720" rIns="91440" bIns="45720" numCol="1" spcCol="0" rtlCol="0" fromWordArt="0" anchor="t" anchorCtr="0" forceAA="0" compatLnSpc="1">
-                        <a:prstTxWarp prst="textNoShape">
-                          <a:avLst/>
-                        </a:prstTxWarp>
-                        <a:noAutofit/>
-                      </wps:bodyPr>
-                    </wps:wsp>
-                  </a:graphicData>
-                </a:graphic>
-                <wp14:sizeRelV relativeFrom="margin">
-                  <wp14:pctHeight>0</wp14:pctHeight>
-                </wp14:sizeRelV>
-              </wp:anchor>
-            </w:drawing>
-          </mc:Choice>
-          <mc:Fallback>
-            <w:pict>
-              <v:shape w14:anchorId="10CFC2B5" id="Text Box 5" o:spid="_x0000_s1033" type="#_x0000_t202" style="position:absolute;margin-left:202.1pt;margin-top:75.7pt;width:119pt;height:22.7pt;z-index:251665408;visibility:visible;mso-wrap-style:square;mso-height-percent:0;mso-wrap-distance-left:9pt;mso-wrap-distance-top:0;mso-wrap-distance-right:9pt;mso-wrap-distance-bottom:0;mso-position-horizontal:absolute;mso-position-horizontal-relative:text;mso-position-vertical:absolute;mso-position-vertical-relative:text;mso-height-percent:0;mso-height-relative:margin;v-text-anchor:top" o:gfxdata="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" fillcolor="white [3212]" strokeweight=".5pt">
-                <v:textbox>
-                  <w:txbxContent>
-                    <w:p>
-                      <w:pPr>
-                        <w:rPr>
-                          <w:lang w:val="en-US"/>
-                        </w:rPr>
-                      </w:pPr>
-                      <w:r>
-                        <w:rPr>
-                          <w:lang w:val="en-US"/>
-                        </w:rPr>
-                        <w:t>Asteroids</w:t>
-                      </w:r>
-                    </w:p>
-                  </w:txbxContent>
-                </v:textbox>
-              </v:shape>
-            </w:pict>
-          </mc:Fallback>
-        </mc:AlternateContent>
-      </w:r>
-      <w:r>
-        <w:rPr>
-          <w:rFonts w:ascii="Cabin" w:eastAsia="Cabin" w:hAnsi="Cabin" w:cs="Cabin"/>
-          <w:noProof/>
-          <w:sz w:val="22"/>
-          <w:szCs w:val="22"/>
-        </w:rPr>
-        <mc:AlternateContent>
-          <mc:Choice Requires="wps">
-            <w:drawing>
-              <wp:anchor distT="0" distB="0" distL="114300" distR="114300" simplePos="0" relativeHeight="251659264" behindDoc="0" locked="0" layoutInCell="1" allowOverlap="1" wp14:anchorId="4A31DBDB" wp14:editId="779ED0B8">
-                <wp:simplePos x="0" y="0"/>
-                <wp:positionH relativeFrom="column">
-                  <wp:posOffset>2255617</wp:posOffset>
-                </wp:positionH>
-                <wp:positionV relativeFrom="paragraph">
-                  <wp:posOffset>347541</wp:posOffset>
-                </wp:positionV>
-                <wp:extent cx="520700" cy="495300"/>
-                <wp:effectExtent l="0" t="0" r="12700" b="19050"/>
-                <wp:wrapNone/>
-                <wp:docPr id="1930915164" name="Oval 2"/>
-                <wp:cNvGraphicFramePr/>
-                <a:graphic xmlns:a="http://schemas.openxmlformats.org/drawingml/2006/main">
-                  <a:graphicData uri="http://schemas.microsoft.com/office/word/2010/wordprocessingShape">
-                    <wps:wsp>
-                      <wps:cNvSpPr/>
-                      <wps:spPr>
-                        <a:xfrm>
-                          <a:off x="0" y="0"/>
-                          <a:ext cx="520700" cy="495300"/>
-                        </a:xfrm>
-                        <a:prstGeom prst="ellipse">
-                          <a:avLst/>
-                        </a:prstGeom>
-                        <a:solidFill>
-                          <a:schemeClr val="tx1">
-                            <a:lumMod val="50000"/>
-                            <a:lumOff val="50000"/>
-                          </a:schemeClr>
-                        </a:solidFill>
-                      </wps:spPr>
-                      <wps:style>
-                        <a:lnRef idx="2">
-                          <a:schemeClr val="accent1">
-                            <a:shade val="15000"/>
-                          </a:schemeClr>
-                        </a:lnRef>
-                        <a:fillRef idx="1">
-                          <a:schemeClr val="accent1"/>
-                        </a:fillRef>
-                        <a:effectRef idx="0">
-                          <a:schemeClr val="accent1"/>
-                        </a:effectRef>
-                        <a:fontRef idx="minor">
-                          <a:schemeClr val="lt1"/>
-                        </a:fontRef>
-                      </wps:style>
-                      <wps:bodyPr rot="0" spcFirstLastPara="0" vertOverflow="overflow" horzOverflow="overflow" vert="horz" wrap="square" lIns="91440" tIns="45720" rIns="91440" bIns="45720" numCol="1" spcCol="0" rtlCol="0" fromWordArt="0" anchor="ctr" anchorCtr="0" forceAA="0" compatLnSpc="1">
-                        <a:prstTxWarp prst="textNoShape">
-                          <a:avLst/>
-                        </a:prstTxWarp>
-                        <a:noAutofit/>
-                      </wps:bodyPr>
-                    </wps:wsp>
-                  </a:graphicData>
-                </a:graphic>
-              </wp:anchor>
-            </w:drawing>
-          </mc:Choice>
-          <mc:Fallback>
-            <w:pict>
-              <v:oval w14:anchorId="3732099C" id="Oval 2" o:spid="_x0000_s1026" style="position:absolute;margin-left:177.6pt;margin-top:27.35pt;width:41pt;height:39pt;z-index:251659264;visibility:visible;mso-wrap-style:square;mso-wrap-distance-left:9pt;mso-wrap-distance-top:0;mso-wrap-distance-right:9pt;mso-wrap-distance-bottom:0;mso-position-horizontal:absolute;mso-position-horizontal-relative:text;mso-position-vertical:absolute;mso-position-vertical-relative:text;v-text-anchor:middle" o:gfxdata="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" fillcolor="gray [1629]" strokecolor="#09101d [484]" strokeweight="1pt">
-                <v:stroke joinstyle="miter"/>
-              </v:oval>
-            </w:pict>
-          </mc:Fallback>
-        </mc:AlternateContent>
-      </w:r>
-      <w:r>
-        <w:rPr>
-          <w:rFonts w:ascii="Cabin" w:eastAsia="Cabin" w:hAnsi="Cabin" w:cs="Cabin"/>
-          <w:noProof/>
-          <w:sz w:val="22"/>
-          <w:szCs w:val="22"/>
-        </w:rPr>
-        <mc:AlternateContent>
-          <mc:Choice Requires="wps">
-            <w:drawing>
-              <wp:anchor distT="0" distB="0" distL="114300" distR="114300" simplePos="0" relativeHeight="251661312" behindDoc="0" locked="0" layoutInCell="1" allowOverlap="1" wp14:anchorId="1BBD4073" wp14:editId="22BA2C6A">
-                <wp:simplePos x="0" y="0"/>
-                <wp:positionH relativeFrom="column">
-                  <wp:posOffset>2950894</wp:posOffset>
-                </wp:positionH>
-                <wp:positionV relativeFrom="paragraph">
-                  <wp:posOffset>347541</wp:posOffset>
-                </wp:positionV>
-                <wp:extent cx="520700" cy="495300"/>
-                <wp:effectExtent l="0" t="0" r="12700" b="19050"/>
-                <wp:wrapNone/>
-                <wp:docPr id="1567472067" name="Oval 2"/>
-                <wp:cNvGraphicFramePr/>
-                <a:graphic xmlns:a="http://schemas.openxmlformats.org/drawingml/2006/main">
-                  <a:graphicData uri="http://schemas.microsoft.com/office/word/2010/wordprocessingShape">
-                    <wps:wsp>
-                      <wps:cNvSpPr/>
-                      <wps:spPr>
-                        <a:xfrm>
-                          <a:off x="0" y="0"/>
-                          <a:ext cx="520700" cy="495300"/>
-                        </a:xfrm>
-                        <a:prstGeom prst="ellipse">
-                          <a:avLst/>
-                        </a:prstGeom>
-                        <a:solidFill>
-                          <a:schemeClr val="tx1">
-                            <a:lumMod val="50000"/>
-                            <a:lumOff val="50000"/>
-                          </a:schemeClr>
-                        </a:solidFill>
-                      </wps:spPr>
-                      <wps:style>
-                        <a:lnRef idx="2">
-                          <a:schemeClr val="accent1">
-                            <a:shade val="15000"/>
-                          </a:schemeClr>
-                        </a:lnRef>
-                        <a:fillRef idx="1">
-                          <a:schemeClr val="accent1"/>
-                        </a:fillRef>
-                        <a:effectRef idx="0">
-                          <a:schemeClr val="accent1"/>
-                        </a:effectRef>
-                        <a:fontRef idx="minor">
-                          <a:schemeClr val="lt1"/>
-                        </a:fontRef>
-                      </wps:style>
-                      <wps:bodyPr rot="0" spcFirstLastPara="0" vertOverflow="overflow" horzOverflow="overflow" vert="horz" wrap="square" lIns="91440" tIns="45720" rIns="91440" bIns="45720" numCol="1" spcCol="0" rtlCol="0" fromWordArt="0" anchor="ctr" anchorCtr="0" forceAA="0" compatLnSpc="1">
-                        <a:prstTxWarp prst="textNoShape">
-                          <a:avLst/>
-                        </a:prstTxWarp>
-                        <a:noAutofit/>
-                      </wps:bodyPr>
-                    </wps:wsp>
-                  </a:graphicData>
-                </a:graphic>
-              </wp:anchor>
-            </w:drawing>
-          </mc:Choice>
-          <mc:Fallback>
-            <w:pict>
-              <v:oval w14:anchorId="3DBCCFFB" id="Oval 2" o:spid="_x0000_s1026" style="position:absolute;margin-left:232.35pt;margin-top:27.35pt;width:41pt;height:39pt;z-index:251661312;visibility:visible;mso-wrap-style:square;mso-wrap-distance-left:9pt;mso-wrap-distance-top:0;mso-wrap-distance-right:9pt;mso-wrap-distance-bottom:0;mso-position-horizontal:absolute;mso-position-horizontal-relative:text;mso-position-vertical:absolute;mso-position-vertical-relative:text;v-text-anchor:middle" o:gfxdata="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" fillcolor="gray [1629]" strokecolor="#09101d [484]" strokeweight="1pt">
-                <v:stroke joinstyle="miter"/>
-              </v:oval>
-            </w:pict>
-          </mc:Fallback>
-        </mc:AlternateContent>
-      </w:r>
-      <w:r>
-        <w:rPr>
-          <w:rFonts w:ascii="Cabin" w:eastAsia="Cabin" w:hAnsi="Cabin" w:cs="Cabin"/>
-          <w:noProof/>
-          <w:sz w:val="22"/>
-          <w:szCs w:val="22"/>
-        </w:rPr>
-        <mc:AlternateContent>
-          <mc:Choice Requires="wps">
-            <w:drawing>
-              <wp:anchor distT="0" distB="0" distL="114300" distR="114300" simplePos="0" relativeHeight="251663360" behindDoc="0" locked="0" layoutInCell="1" allowOverlap="1" wp14:anchorId="53229668" wp14:editId="5B46B067">
-                <wp:simplePos x="0" y="0"/>
-                <wp:positionH relativeFrom="column">
-                  <wp:posOffset>3607387</wp:posOffset>
-                </wp:positionH>
-                <wp:positionV relativeFrom="paragraph">
-                  <wp:posOffset>352523</wp:posOffset>
-                </wp:positionV>
-                <wp:extent cx="520700" cy="495300"/>
-                <wp:effectExtent l="0" t="0" r="12700" b="19050"/>
-                <wp:wrapNone/>
-                <wp:docPr id="1777987265" name="Oval 2"/>
-                <wp:cNvGraphicFramePr/>
-                <a:graphic xmlns:a="http://schemas.openxmlformats.org/drawingml/2006/main">
-                  <a:graphicData uri="http://schemas.microsoft.com/office/word/2010/wordprocessingShape">
-                    <wps:wsp>
-                      <wps:cNvSpPr/>
-                      <wps:spPr>
-                        <a:xfrm>
-                          <a:off x="0" y="0"/>
-                          <a:ext cx="520700" cy="495300"/>
-                        </a:xfrm>
-                        <a:prstGeom prst="ellipse">
-                          <a:avLst/>
-                        </a:prstGeom>
-                        <a:solidFill>
-                          <a:schemeClr val="tx1">
-                            <a:lumMod val="50000"/>
-                            <a:lumOff val="50000"/>
-                          </a:schemeClr>
-                        </a:solidFill>
-                      </wps:spPr>
-                      <wps:style>
-                        <a:lnRef idx="2">
-                          <a:schemeClr val="accent1">
-                            <a:shade val="15000"/>
-                          </a:schemeClr>
-                        </a:lnRef>
-                        <a:fillRef idx="1">
-                          <a:schemeClr val="accent1"/>
-                        </a:fillRef>
-                        <a:effectRef idx="0">
-                          <a:schemeClr val="accent1"/>
-                        </a:effectRef>
-                        <a:fontRef idx="minor">
-                          <a:schemeClr val="lt1"/>
-                        </a:fontRef>
-                      </wps:style>
-                      <wps:bodyPr rot="0" spcFirstLastPara="0" vertOverflow="overflow" horzOverflow="overflow" vert="horz" wrap="square" lIns="91440" tIns="45720" rIns="91440" bIns="45720" numCol="1" spcCol="0" rtlCol="0" fromWordArt="0" anchor="ctr" anchorCtr="0" forceAA="0" compatLnSpc="1">
-                        <a:prstTxWarp prst="textNoShape">
-                          <a:avLst/>
-                        </a:prstTxWarp>
-                        <a:noAutofit/>
-                      </wps:bodyPr>
-                    </wps:wsp>
-                  </a:graphicData>
-                </a:graphic>
-              </wp:anchor>
-            </w:drawing>
-          </mc:Choice>
-          <mc:Fallback>
-            <w:pict>
-              <v:oval w14:anchorId="7108F669" id="Oval 2" o:spid="_x0000_s1026" style="position:absolute;margin-left:284.05pt;margin-top:27.75pt;width:41pt;height:39pt;z-index:251663360;visibility:visible;mso-wrap-style:square;mso-wrap-distance-left:9pt;mso-wrap-distance-top:0;mso-wrap-distance-right:9pt;mso-wrap-distance-bottom:0;mso-position-horizontal:absolute;mso-position-horizontal-relative:text;mso-position-vertical:absolute;mso-position-vertical-relative:text;v-text-anchor:middle" o:gfxdata="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" fillcolor="gray [1629]" strokecolor="#09101d [484]" strokeweight="1pt">
-                <v:stroke joinstyle="miter"/>
-              </v:oval>
-            </w:pict>
-          </mc:Fallback>
-        </mc:AlternateContent>
-      </w:r>
-      <w:r>
-        <w:rPr>
-          <w:rFonts w:ascii="Cabin" w:eastAsia="Cabin" w:hAnsi="Cabin" w:cs="Cabin"/>
-          <w:noProof/>
-          <w:sz w:val="22"/>
-          <w:szCs w:val="22"/>
-        </w:rPr>
-        <mc:AlternateContent>
-          <mc:Choice Requires="wps">
-            <w:drawing>
-              <wp:anchor distT="0" distB="0" distL="114300" distR="114300" simplePos="0" relativeHeight="251664384" behindDoc="0" locked="0" layoutInCell="1" allowOverlap="1" wp14:anchorId="78E2EF2A" wp14:editId="41EA4DB6">
-                <wp:simplePos x="0" y="0"/>
-                <wp:positionH relativeFrom="column">
-                  <wp:posOffset>4241897</wp:posOffset>
-                </wp:positionH>
-                <wp:positionV relativeFrom="paragraph">
-                  <wp:posOffset>241837</wp:posOffset>
-                </wp:positionV>
-                <wp:extent cx="6350" cy="673100"/>
-                <wp:effectExtent l="38100" t="0" r="69850" b="50800"/>
-                <wp:wrapNone/>
-                <wp:docPr id="1059786246" name="Straight Arrow Connector 3"/>
-                <wp:cNvGraphicFramePr/>
-                <a:graphic xmlns:a="http://schemas.openxmlformats.org/drawingml/2006/main">
-                  <a:graphicData uri="http://schemas.microsoft.com/office/word/2010/wordprocessingShape">
-                    <wps:wsp>
-                      <wps:cNvCnPr/>
-                      <wps:spPr>
-                        <a:xfrm>
-                          <a:off x="0" y="0"/>
-                          <a:ext cx="6350" cy="673100"/>
-                        </a:xfrm>
-                        <a:prstGeom prst="straightConnector1">
-                          <a:avLst/>
-                        </a:prstGeom>
-                        <a:ln>
-                          <a:tailEnd type="triangle"/>
-                        </a:ln>
-                      </wps:spPr>
-                      <wps:style>
-                        <a:lnRef idx="1">
-                          <a:schemeClr val="dk1"/>
-                        </a:lnRef>
-                        <a:fillRef idx="0">
-                          <a:schemeClr val="dk1"/>
-                        </a:fillRef>
-                        <a:effectRef idx="0">
-                          <a:schemeClr val="dk1"/>
-                        </a:effectRef>
-                        <a:fontRef idx="minor">
-                          <a:schemeClr val="tx1"/>
-                        </a:fontRef>
-                      </wps:style>
-                      <wps:bodyPr/>
-                    </wps:wsp>
-                  </a:graphicData>
-                </a:graphic>
-              </wp:anchor>
-            </w:drawing>
-          </mc:Choice>
-          <mc:Fallback>
-            <w:pict>
-              <v:shapetype w14:anchorId="0617893A" id="_x0000_t32" coordsize="21600,21600" o:spt="32" o:oned="t" path="m,l21600,21600e" filled="f">
-                <v:path arrowok="t" fillok="f" o:connecttype="none"/>
-                <o:lock v:ext="edit" shapetype="t"/>
-              </v:shapetype>
-              <v:shape id="Straight Arrow Connector 3" o:spid="_x0000_s1026" type="#_x0000_t32" style="position:absolute;margin-left:334pt;margin-top:19.05pt;width:.5pt;height:53pt;z-index:251664384;visibility:visible;mso-wrap-style:square;mso-wrap-distance-left:9pt;mso-wrap-distance-top:0;mso-wrap-distance-right:9pt;mso-wrap-distance-bottom:0;mso-position-horizontal:absolute;mso-position-horizontal-relative:text;mso-position-vertical:absolute;mso-position-vertical-relative:text" o:gfxdata="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" strokecolor="black [3200]" strokeweight=".5pt">
-                <v:stroke endarrow="block" joinstyle="miter"/>
-              </v:shape>
+              <v:rect w14:anchorId="2B85DDF6" id="Rectangle 11" o:spid="_x0000_s1026" style="position:absolute;margin-left:1.1pt;margin-top:257.4pt;width:451.4pt;height:220.45pt;z-index:251671552;visibility:visible;mso-wrap-style:square;mso-wrap-distance-left:9pt;mso-wrap-distance-top:0;mso-wrap-distance-right:9pt;mso-wrap-distance-bottom:0;mso-position-horizontal:absolute;mso-position-horizontal-relative:text;mso-position-vertical:absolute;mso-position-vertical-relative:text;v-text-anchor:middle" o:gfxdata="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" fillcolor="#e7e6e6 [3214]" strokecolor="#09101d [484]" strokeweight="1pt"/>
             </w:pict>
           </mc:Fallback>
         </mc:AlternateContent>
@@ -7432,6 +7970,1426 @@
                 </v:textbox>
                 <w10:anchorlock/>
               </v:rect>
+            </w:pict>
+          </mc:Fallback>
+        </mc:AlternateContent>
+      </w:r>
+    </w:p>
+    <w:p>
+      <w:pPr>
+        <w:spacing w:line="276" w:lineRule="auto"/>
+        <w:rPr>
+          <w:rFonts w:ascii="Arial" w:eastAsia="Arial" w:hAnsi="Arial" w:cs="Arial"/>
+          <w:b/>
+          <w:sz w:val="22"/>
+          <w:szCs w:val="22"/>
+        </w:rPr>
+      </w:pPr>
+    </w:p>
+    <w:p>
+      <w:pPr>
+        <w:spacing w:line="276" w:lineRule="auto"/>
+        <w:rPr>
+          <w:rFonts w:ascii="Arial" w:eastAsia="Arial" w:hAnsi="Arial" w:cs="Arial"/>
+          <w:b/>
+          <w:sz w:val="22"/>
+          <w:szCs w:val="22"/>
+        </w:rPr>
+      </w:pPr>
+    </w:p>
+    <w:p>
+      <w:pPr>
+        <w:spacing w:line="276" w:lineRule="auto"/>
+        <w:rPr>
+          <w:rFonts w:ascii="Arial" w:eastAsia="Arial" w:hAnsi="Arial" w:cs="Arial"/>
+          <w:b/>
+          <w:sz w:val="22"/>
+          <w:szCs w:val="22"/>
+        </w:rPr>
+      </w:pPr>
+    </w:p>
+    <w:p>
+      <w:pPr>
+        <w:spacing w:line="276" w:lineRule="auto"/>
+        <w:rPr>
+          <w:rFonts w:ascii="Arial" w:eastAsia="Arial" w:hAnsi="Arial" w:cs="Arial"/>
+          <w:b/>
+          <w:sz w:val="22"/>
+          <w:szCs w:val="22"/>
+        </w:rPr>
+      </w:pPr>
+    </w:p>
+    <w:p>
+      <w:pPr>
+        <w:spacing w:line="276" w:lineRule="auto"/>
+        <w:rPr>
+          <w:rFonts w:ascii="Arial" w:eastAsia="Arial" w:hAnsi="Arial" w:cs="Arial"/>
+          <w:b/>
+          <w:sz w:val="22"/>
+          <w:szCs w:val="22"/>
+        </w:rPr>
+      </w:pPr>
+    </w:p>
+    <w:p>
+      <w:pPr>
+        <w:spacing w:line="276" w:lineRule="auto"/>
+        <w:rPr>
+          <w:rFonts w:ascii="Arial" w:eastAsia="Arial" w:hAnsi="Arial" w:cs="Arial"/>
+          <w:b/>
+          <w:sz w:val="22"/>
+          <w:szCs w:val="22"/>
+        </w:rPr>
+      </w:pPr>
+    </w:p>
+    <w:p>
+      <w:pPr>
+        <w:spacing w:line="276" w:lineRule="auto"/>
+        <w:rPr>
+          <w:rFonts w:ascii="Arial" w:eastAsia="Arial" w:hAnsi="Arial" w:cs="Arial"/>
+          <w:b/>
+          <w:sz w:val="22"/>
+          <w:szCs w:val="22"/>
+        </w:rPr>
+      </w:pPr>
+    </w:p>
+    <w:p>
+      <w:pPr>
+        <w:spacing w:line="276" w:lineRule="auto"/>
+        <w:rPr>
+          <w:rFonts w:ascii="Arial" w:eastAsia="Arial" w:hAnsi="Arial" w:cs="Arial"/>
+          <w:b/>
+          <w:sz w:val="22"/>
+          <w:szCs w:val="22"/>
+        </w:rPr>
+      </w:pPr>
+    </w:p>
+    <w:p>
+      <w:pPr>
+        <w:spacing w:line="276" w:lineRule="auto"/>
+        <w:rPr>
+          <w:rFonts w:ascii="Arial" w:eastAsia="Arial" w:hAnsi="Arial" w:cs="Arial"/>
+          <w:b/>
+          <w:sz w:val="22"/>
+          <w:szCs w:val="22"/>
+        </w:rPr>
+      </w:pPr>
+    </w:p>
+    <w:p>
+      <w:pPr>
+        <w:spacing w:line="276" w:lineRule="auto"/>
+        <w:rPr>
+          <w:rFonts w:ascii="Arial" w:eastAsia="Arial" w:hAnsi="Arial" w:cs="Arial"/>
+          <w:b/>
+          <w:sz w:val="22"/>
+          <w:szCs w:val="22"/>
+        </w:rPr>
+      </w:pPr>
+    </w:p>
+    <w:p>
+      <w:pPr>
+        <w:spacing w:line="276" w:lineRule="auto"/>
+        <w:rPr>
+          <w:rFonts w:ascii="Arial" w:eastAsia="Arial" w:hAnsi="Arial" w:cs="Arial"/>
+          <w:b/>
+          <w:sz w:val="22"/>
+          <w:szCs w:val="22"/>
+        </w:rPr>
+      </w:pPr>
+    </w:p>
+    <w:p>
+      <w:pPr>
+        <w:spacing w:line="276" w:lineRule="auto"/>
+        <w:rPr>
+          <w:rFonts w:ascii="Arial" w:eastAsia="Arial" w:hAnsi="Arial" w:cs="Arial"/>
+          <w:b/>
+          <w:sz w:val="22"/>
+          <w:szCs w:val="22"/>
+        </w:rPr>
+      </w:pPr>
+    </w:p>
+    <w:p>
+      <w:pPr>
+        <w:spacing w:line="276" w:lineRule="auto"/>
+        <w:rPr>
+          <w:rFonts w:ascii="Arial" w:eastAsia="Arial" w:hAnsi="Arial" w:cs="Arial"/>
+          <w:b/>
+          <w:sz w:val="22"/>
+          <w:szCs w:val="22"/>
+        </w:rPr>
+      </w:pPr>
+    </w:p>
+    <w:p>
+      <w:pPr>
+        <w:spacing w:line="276" w:lineRule="auto"/>
+        <w:rPr>
+          <w:rFonts w:ascii="Arial" w:eastAsia="Arial" w:hAnsi="Arial" w:cs="Arial"/>
+          <w:b/>
+          <w:sz w:val="22"/>
+          <w:szCs w:val="22"/>
+        </w:rPr>
+      </w:pPr>
+    </w:p>
+    <w:p>
+      <w:pPr>
+        <w:spacing w:line="276" w:lineRule="auto"/>
+        <w:rPr>
+          <w:rFonts w:ascii="Arial" w:eastAsia="Arial" w:hAnsi="Arial" w:cs="Arial"/>
+          <w:b/>
+          <w:sz w:val="22"/>
+          <w:szCs w:val="22"/>
+        </w:rPr>
+      </w:pPr>
+    </w:p>
+    <w:p>
+      <w:pPr>
+        <w:spacing w:line="276" w:lineRule="auto"/>
+        <w:rPr>
+          <w:rFonts w:ascii="Arial" w:eastAsia="Arial" w:hAnsi="Arial" w:cs="Arial"/>
+          <w:b/>
+          <w:sz w:val="22"/>
+          <w:szCs w:val="22"/>
+        </w:rPr>
+      </w:pPr>
+    </w:p>
+    <w:p>
+      <w:pPr>
+        <w:spacing w:line="276" w:lineRule="auto"/>
+        <w:rPr>
+          <w:rFonts w:ascii="Arial" w:eastAsia="Arial" w:hAnsi="Arial" w:cs="Arial"/>
+          <w:b/>
+          <w:sz w:val="22"/>
+          <w:szCs w:val="22"/>
+        </w:rPr>
+      </w:pPr>
+    </w:p>
+    <w:p>
+      <w:pPr>
+        <w:spacing w:line="276" w:lineRule="auto"/>
+        <w:rPr>
+          <w:rFonts w:ascii="Arial" w:eastAsia="Arial" w:hAnsi="Arial" w:cs="Arial"/>
+          <w:b/>
+          <w:sz w:val="22"/>
+          <w:szCs w:val="22"/>
+        </w:rPr>
+      </w:pPr>
+    </w:p>
+    <w:p>
+      <w:pPr>
+        <w:spacing w:line="276" w:lineRule="auto"/>
+        <w:rPr>
+          <w:rFonts w:ascii="Arial" w:eastAsia="Arial" w:hAnsi="Arial" w:cs="Arial"/>
+          <w:b/>
+          <w:sz w:val="22"/>
+          <w:szCs w:val="22"/>
+        </w:rPr>
+      </w:pPr>
+    </w:p>
+    <w:p>
+      <w:pPr>
+        <w:spacing w:line="276" w:lineRule="auto"/>
+        <w:rPr>
+          <w:rFonts w:ascii="Arial" w:eastAsia="Arial" w:hAnsi="Arial" w:cs="Arial"/>
+          <w:b/>
+          <w:sz w:val="22"/>
+          <w:szCs w:val="22"/>
+        </w:rPr>
+      </w:pPr>
+    </w:p>
+    <w:p>
+      <w:pPr>
+        <w:spacing w:line="276" w:lineRule="auto"/>
+        <w:rPr>
+          <w:rFonts w:ascii="Arial" w:eastAsia="Arial" w:hAnsi="Arial" w:cs="Arial"/>
+          <w:b/>
+          <w:sz w:val="22"/>
+          <w:szCs w:val="22"/>
+        </w:rPr>
+      </w:pPr>
+    </w:p>
+    <w:p>
+      <w:pPr>
+        <w:spacing w:line="276" w:lineRule="auto"/>
+        <w:rPr>
+          <w:rFonts w:ascii="Arial" w:eastAsia="Arial" w:hAnsi="Arial" w:cs="Arial"/>
+          <w:b/>
+          <w:sz w:val="22"/>
+          <w:szCs w:val="22"/>
+        </w:rPr>
+      </w:pPr>
+    </w:p>
+    <w:p>
+      <w:pPr>
+        <w:spacing w:line="276" w:lineRule="auto"/>
+        <w:rPr>
+          <w:rFonts w:ascii="Arial" w:eastAsia="Arial" w:hAnsi="Arial" w:cs="Arial"/>
+          <w:b/>
+          <w:sz w:val="22"/>
+          <w:szCs w:val="22"/>
+        </w:rPr>
+      </w:pPr>
+    </w:p>
+    <w:p>
+      <w:pPr>
+        <w:spacing w:line="276" w:lineRule="auto"/>
+        <w:rPr>
+          <w:rFonts w:ascii="Arial" w:eastAsia="Arial" w:hAnsi="Arial" w:cs="Arial"/>
+          <w:b/>
+          <w:sz w:val="22"/>
+          <w:szCs w:val="22"/>
+        </w:rPr>
+      </w:pPr>
+    </w:p>
+    <w:p>
+      <w:pPr>
+        <w:spacing w:line="276" w:lineRule="auto"/>
+        <w:rPr>
+          <w:rFonts w:ascii="Arial" w:eastAsia="Arial" w:hAnsi="Arial" w:cs="Arial"/>
+          <w:b/>
+          <w:sz w:val="22"/>
+          <w:szCs w:val="22"/>
+        </w:rPr>
+      </w:pPr>
+    </w:p>
+    <w:p>
+      <w:pPr>
+        <w:spacing w:line="276" w:lineRule="auto"/>
+        <w:rPr>
+          <w:rFonts w:ascii="Arial" w:eastAsia="Arial" w:hAnsi="Arial" w:cs="Arial"/>
+          <w:b/>
+          <w:sz w:val="22"/>
+          <w:szCs w:val="22"/>
+        </w:rPr>
+      </w:pPr>
+      <w:r>
+        <w:rPr>
+          <w:rFonts w:ascii="Arial" w:eastAsia="Arial" w:hAnsi="Arial" w:cs="Arial"/>
+          <w:b/>
+          <w:noProof/>
+          <w:sz w:val="22"/>
+          <w:szCs w:val="22"/>
+        </w:rPr>
+        <w:lastRenderedPageBreak/>
+        <mc:AlternateContent>
+          <mc:Choice Requires="wps">
+            <w:drawing>
+              <wp:anchor distT="0" distB="0" distL="114300" distR="114300" simplePos="0" relativeHeight="251684864" behindDoc="0" locked="0" layoutInCell="1" allowOverlap="1" wp14:anchorId="42DC1DC5" wp14:editId="384ECF64">
+                <wp:simplePos x="0" y="0"/>
+                <wp:positionH relativeFrom="column">
+                  <wp:posOffset>2408697</wp:posOffset>
+                </wp:positionH>
+                <wp:positionV relativeFrom="paragraph">
+                  <wp:posOffset>-66</wp:posOffset>
+                </wp:positionV>
+                <wp:extent cx="1330656" cy="307075"/>
+                <wp:effectExtent l="0" t="0" r="22225" b="17145"/>
+                <wp:wrapNone/>
+                <wp:docPr id="974201661" name="Text Box 25"/>
+                <wp:cNvGraphicFramePr/>
+                <a:graphic xmlns:a="http://schemas.openxmlformats.org/drawingml/2006/main">
+                  <a:graphicData uri="http://schemas.microsoft.com/office/word/2010/wordprocessingShape">
+                    <wps:wsp>
+                      <wps:cNvSpPr txBox="1"/>
+                      <wps:spPr>
+                        <a:xfrm>
+                          <a:off x="0" y="0"/>
+                          <a:ext cx="1330656" cy="307075"/>
+                        </a:xfrm>
+                        <a:prstGeom prst="rect">
+                          <a:avLst/>
+                        </a:prstGeom>
+                        <a:solidFill>
+                          <a:schemeClr val="lt1"/>
+                        </a:solidFill>
+                        <a:ln w="6350">
+                          <a:solidFill>
+                            <a:prstClr val="black"/>
+                          </a:solidFill>
+                        </a:ln>
+                      </wps:spPr>
+                      <wps:txbx>
+                        <w:txbxContent>
+                          <w:p>
+                            <w:pPr>
+                              <w:rPr>
+                                <w:lang w:val="en-US"/>
+                              </w:rPr>
+                            </w:pPr>
+                            <w:r>
+                              <w:rPr>
+                                <w:lang w:val="en-US"/>
+                              </w:rPr>
+                              <w:t>Choose your level:</w:t>
+                            </w:r>
+                          </w:p>
+                        </w:txbxContent>
+                      </wps:txbx>
+                      <wps:bodyPr rot="0" spcFirstLastPara="0" vertOverflow="overflow" horzOverflow="overflow" vert="horz" wrap="square" lIns="91440" tIns="45720" rIns="91440" bIns="45720" numCol="1" spcCol="0" rtlCol="0" fromWordArt="0" anchor="t" anchorCtr="0" forceAA="0" compatLnSpc="1">
+                        <a:prstTxWarp prst="textNoShape">
+                          <a:avLst/>
+                        </a:prstTxWarp>
+                        <a:noAutofit/>
+                      </wps:bodyPr>
+                    </wps:wsp>
+                  </a:graphicData>
+                </a:graphic>
+                <wp14:sizeRelH relativeFrom="margin">
+                  <wp14:pctWidth>0</wp14:pctWidth>
+                </wp14:sizeRelH>
+                <wp14:sizeRelV relativeFrom="margin">
+                  <wp14:pctHeight>0</wp14:pctHeight>
+                </wp14:sizeRelV>
+              </wp:anchor>
+            </w:drawing>
+          </mc:Choice>
+          <mc:Fallback>
+            <w:pict>
+              <v:shape w14:anchorId="42DC1DC5" id="Text Box 25" o:spid="_x0000_s1040" type="#_x0000_t202" style="position:absolute;margin-left:189.65pt;margin-top:0;width:104.8pt;height:24.2pt;z-index:251684864;visibility:visible;mso-wrap-style:square;mso-width-percent:0;mso-height-percent:0;mso-wrap-distance-left:9pt;mso-wrap-distance-top:0;mso-wrap-distance-right:9pt;mso-wrap-distance-bottom:0;mso-position-horizontal:absolute;mso-position-horizontal-relative:text;mso-position-vertical:absolute;mso-position-vertical-relative:text;mso-width-percent:0;mso-height-percent:0;mso-width-relative:margin;mso-height-relative:margin;v-text-anchor:top" o:gfxdata="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" fillcolor="white [3201]" strokeweight=".5pt">
+                <v:textbox>
+                  <w:txbxContent>
+                    <w:p>
+                      <w:pPr>
+                        <w:rPr>
+                          <w:lang w:val="en-US"/>
+                        </w:rPr>
+                      </w:pPr>
+                      <w:r>
+                        <w:rPr>
+                          <w:lang w:val="en-US"/>
+                        </w:rPr>
+                        <w:t>Choose your level:</w:t>
+                      </w:r>
+                    </w:p>
+                  </w:txbxContent>
+                </v:textbox>
+              </v:shape>
+            </w:pict>
+          </mc:Fallback>
+        </mc:AlternateContent>
+      </w:r>
+      <w:r>
+        <w:rPr>
+          <w:rFonts w:ascii="Arial" w:eastAsia="Arial" w:hAnsi="Arial" w:cs="Arial"/>
+          <w:b/>
+          <w:noProof/>
+          <w:sz w:val="22"/>
+          <w:szCs w:val="22"/>
+        </w:rPr>
+        <mc:AlternateContent>
+          <mc:Choice Requires="wps">
+            <w:drawing>
+              <wp:anchor distT="0" distB="0" distL="114300" distR="114300" simplePos="0" relativeHeight="251683840" behindDoc="0" locked="0" layoutInCell="1" allowOverlap="1" wp14:anchorId="146C0B38" wp14:editId="04CE62BE">
+                <wp:simplePos x="0" y="0"/>
+                <wp:positionH relativeFrom="column">
+                  <wp:posOffset>-47767</wp:posOffset>
+                </wp:positionH>
+                <wp:positionV relativeFrom="paragraph">
+                  <wp:posOffset>-150125</wp:posOffset>
+                </wp:positionV>
+                <wp:extent cx="6093725" cy="2995683"/>
+                <wp:effectExtent l="0" t="0" r="21590" b="14605"/>
+                <wp:wrapNone/>
+                <wp:docPr id="1885918396" name="Rectangle 24"/>
+                <wp:cNvGraphicFramePr/>
+                <a:graphic xmlns:a="http://schemas.openxmlformats.org/drawingml/2006/main">
+                  <a:graphicData uri="http://schemas.microsoft.com/office/word/2010/wordprocessingShape">
+                    <wps:wsp>
+                      <wps:cNvSpPr/>
+                      <wps:spPr>
+                        <a:xfrm>
+                          <a:off x="0" y="0"/>
+                          <a:ext cx="6093725" cy="2995683"/>
+                        </a:xfrm>
+                        <a:prstGeom prst="rect">
+                          <a:avLst/>
+                        </a:prstGeom>
+                        <a:solidFill>
+                          <a:schemeClr val="bg2"/>
+                        </a:solidFill>
+                      </wps:spPr>
+                      <wps:style>
+                        <a:lnRef idx="2">
+                          <a:schemeClr val="accent1">
+                            <a:shade val="15000"/>
+                          </a:schemeClr>
+                        </a:lnRef>
+                        <a:fillRef idx="1">
+                          <a:schemeClr val="accent1"/>
+                        </a:fillRef>
+                        <a:effectRef idx="0">
+                          <a:schemeClr val="accent1"/>
+                        </a:effectRef>
+                        <a:fontRef idx="minor">
+                          <a:schemeClr val="lt1"/>
+                        </a:fontRef>
+                      </wps:style>
+                      <wps:bodyPr rot="0" spcFirstLastPara="0" vertOverflow="overflow" horzOverflow="overflow" vert="horz" wrap="square" lIns="91440" tIns="45720" rIns="91440" bIns="45720" numCol="1" spcCol="0" rtlCol="0" fromWordArt="0" anchor="ctr" anchorCtr="0" forceAA="0" compatLnSpc="1">
+                        <a:prstTxWarp prst="textNoShape">
+                          <a:avLst/>
+                        </a:prstTxWarp>
+                        <a:noAutofit/>
+                      </wps:bodyPr>
+                    </wps:wsp>
+                  </a:graphicData>
+                </a:graphic>
+              </wp:anchor>
+            </w:drawing>
+          </mc:Choice>
+          <mc:Fallback>
+            <w:pict>
+              <v:rect w14:anchorId="4077785C" id="Rectangle 24" o:spid="_x0000_s1026" style="position:absolute;margin-left:-3.75pt;margin-top:-11.8pt;width:479.8pt;height:235.9pt;z-index:251683840;visibility:visible;mso-wrap-style:square;mso-wrap-distance-left:9pt;mso-wrap-distance-top:0;mso-wrap-distance-right:9pt;mso-wrap-distance-bottom:0;mso-position-horizontal:absolute;mso-position-horizontal-relative:text;mso-position-vertical:absolute;mso-position-vertical-relative:text;v-text-anchor:middle" o:gfxdata="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" fillcolor="#e7e6e6 [3214]" strokecolor="#09101d [484]" strokeweight="1pt"/>
+            </w:pict>
+          </mc:Fallback>
+        </mc:AlternateContent>
+      </w:r>
+    </w:p>
+    <w:p>
+      <w:pPr>
+        <w:spacing w:line="276" w:lineRule="auto"/>
+        <w:rPr>
+          <w:rFonts w:ascii="Arial" w:eastAsia="Arial" w:hAnsi="Arial" w:cs="Arial"/>
+          <w:b/>
+          <w:sz w:val="22"/>
+          <w:szCs w:val="22"/>
+        </w:rPr>
+      </w:pPr>
+    </w:p>
+    <w:p>
+      <w:pPr>
+        <w:spacing w:line="276" w:lineRule="auto"/>
+        <w:rPr>
+          <w:rFonts w:ascii="Arial" w:eastAsia="Arial" w:hAnsi="Arial" w:cs="Arial"/>
+          <w:b/>
+          <w:sz w:val="22"/>
+          <w:szCs w:val="22"/>
+        </w:rPr>
+      </w:pPr>
+    </w:p>
+    <w:p>
+      <w:pPr>
+        <w:spacing w:line="276" w:lineRule="auto"/>
+        <w:rPr>
+          <w:rFonts w:ascii="Arial" w:eastAsia="Arial" w:hAnsi="Arial" w:cs="Arial"/>
+          <w:b/>
+          <w:sz w:val="22"/>
+          <w:szCs w:val="22"/>
+        </w:rPr>
+      </w:pPr>
+    </w:p>
+    <w:p>
+      <w:pPr>
+        <w:spacing w:line="276" w:lineRule="auto"/>
+        <w:rPr>
+          <w:rFonts w:ascii="Arial" w:eastAsia="Arial" w:hAnsi="Arial" w:cs="Arial"/>
+          <w:b/>
+          <w:sz w:val="22"/>
+          <w:szCs w:val="22"/>
+        </w:rPr>
+      </w:pPr>
+    </w:p>
+    <w:p>
+      <w:pPr>
+        <w:spacing w:line="276" w:lineRule="auto"/>
+        <w:rPr>
+          <w:rFonts w:ascii="Arial" w:eastAsia="Arial" w:hAnsi="Arial" w:cs="Arial"/>
+          <w:b/>
+          <w:sz w:val="22"/>
+          <w:szCs w:val="22"/>
+        </w:rPr>
+      </w:pPr>
+    </w:p>
+    <w:p>
+      <w:pPr>
+        <w:spacing w:line="276" w:lineRule="auto"/>
+        <w:rPr>
+          <w:rFonts w:ascii="Arial" w:eastAsia="Arial" w:hAnsi="Arial" w:cs="Arial"/>
+          <w:b/>
+          <w:sz w:val="22"/>
+          <w:szCs w:val="22"/>
+        </w:rPr>
+      </w:pPr>
+      <w:r>
+        <w:rPr>
+          <w:rFonts w:ascii="Arial" w:eastAsia="Arial" w:hAnsi="Arial" w:cs="Arial"/>
+          <w:b/>
+          <w:noProof/>
+          <w:sz w:val="22"/>
+          <w:szCs w:val="22"/>
+        </w:rPr>
+        <mc:AlternateContent>
+          <mc:Choice Requires="wps">
+            <w:drawing>
+              <wp:anchor distT="0" distB="0" distL="114300" distR="114300" simplePos="0" relativeHeight="251703296" behindDoc="0" locked="0" layoutInCell="1" allowOverlap="1" wp14:anchorId="55AC1FA2" wp14:editId="51B31F2F">
+                <wp:simplePos x="0" y="0"/>
+                <wp:positionH relativeFrom="column">
+                  <wp:posOffset>4490928</wp:posOffset>
+                </wp:positionH>
+                <wp:positionV relativeFrom="paragraph">
+                  <wp:posOffset>209598</wp:posOffset>
+                </wp:positionV>
+                <wp:extent cx="238836" cy="286603"/>
+                <wp:effectExtent l="0" t="0" r="27940" b="18415"/>
+                <wp:wrapNone/>
+                <wp:docPr id="2059386305" name="Text Box 27"/>
+                <wp:cNvGraphicFramePr/>
+                <a:graphic xmlns:a="http://schemas.openxmlformats.org/drawingml/2006/main">
+                  <a:graphicData uri="http://schemas.microsoft.com/office/word/2010/wordprocessingShape">
+                    <wps:wsp>
+                      <wps:cNvSpPr txBox="1"/>
+                      <wps:spPr>
+                        <a:xfrm>
+                          <a:off x="0" y="0"/>
+                          <a:ext cx="238836" cy="286603"/>
+                        </a:xfrm>
+                        <a:prstGeom prst="rect">
+                          <a:avLst/>
+                        </a:prstGeom>
+                        <a:solidFill>
+                          <a:schemeClr val="lt1"/>
+                        </a:solidFill>
+                        <a:ln w="6350">
+                          <a:solidFill>
+                            <a:prstClr val="black"/>
+                          </a:solidFill>
+                        </a:ln>
+                      </wps:spPr>
+                      <wps:txbx>
+                        <w:txbxContent>
+                          <w:p>
+                            <w:pPr>
+                              <w:jc w:val="center"/>
+                              <w:rPr>
+                                <w:lang w:val="en-US"/>
+                              </w:rPr>
+                            </w:pPr>
+                            <w:r>
+                              <w:rPr>
+                                <w:lang w:val="en-US"/>
+                              </w:rPr>
+                              <w:t>5</w:t>
+                            </w:r>
+                          </w:p>
+                        </w:txbxContent>
+                      </wps:txbx>
+                      <wps:bodyPr rot="0" spcFirstLastPara="0" vertOverflow="overflow" horzOverflow="overflow" vert="horz" wrap="square" lIns="91440" tIns="45720" rIns="91440" bIns="45720" numCol="1" spcCol="0" rtlCol="0" fromWordArt="0" anchor="t" anchorCtr="0" forceAA="0" compatLnSpc="1">
+                        <a:prstTxWarp prst="textNoShape">
+                          <a:avLst/>
+                        </a:prstTxWarp>
+                        <a:noAutofit/>
+                      </wps:bodyPr>
+                    </wps:wsp>
+                  </a:graphicData>
+                </a:graphic>
+                <wp14:sizeRelV relativeFrom="margin">
+                  <wp14:pctHeight>0</wp14:pctHeight>
+                </wp14:sizeRelV>
+              </wp:anchor>
+            </w:drawing>
+          </mc:Choice>
+          <mc:Fallback>
+            <w:pict>
+              <v:shape w14:anchorId="55AC1FA2" id="Text Box 27" o:spid="_x0000_s1041" type="#_x0000_t202" style="position:absolute;margin-left:353.6pt;margin-top:16.5pt;width:18.8pt;height:22.55pt;z-index:251703296;visibility:visible;mso-wrap-style:square;mso-height-percent:0;mso-wrap-distance-left:9pt;mso-wrap-distance-top:0;mso-wrap-distance-right:9pt;mso-wrap-distance-bottom:0;mso-position-horizontal:absolute;mso-position-horizontal-relative:text;mso-position-vertical:absolute;mso-position-vertical-relative:text;mso-height-percent:0;mso-height-relative:margin;v-text-anchor:top" o:gfxdata="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" fillcolor="white [3201]" strokeweight=".5pt">
+                <v:textbox>
+                  <w:txbxContent>
+                    <w:p>
+                      <w:pPr>
+                        <w:jc w:val="center"/>
+                        <w:rPr>
+                          <w:lang w:val="en-US"/>
+                        </w:rPr>
+                      </w:pPr>
+                      <w:r>
+                        <w:rPr>
+                          <w:lang w:val="en-US"/>
+                        </w:rPr>
+                        <w:t>5</w:t>
+                      </w:r>
+                    </w:p>
+                  </w:txbxContent>
+                </v:textbox>
+              </v:shape>
+            </w:pict>
+          </mc:Fallback>
+        </mc:AlternateContent>
+      </w:r>
+      <w:r>
+        <w:rPr>
+          <w:rFonts w:ascii="Arial" w:eastAsia="Arial" w:hAnsi="Arial" w:cs="Arial"/>
+          <w:b/>
+          <w:noProof/>
+          <w:sz w:val="22"/>
+          <w:szCs w:val="22"/>
+        </w:rPr>
+        <mc:AlternateContent>
+          <mc:Choice Requires="wps">
+            <w:drawing>
+              <wp:anchor distT="0" distB="0" distL="114300" distR="114300" simplePos="0" relativeHeight="251701248" behindDoc="0" locked="0" layoutInCell="1" allowOverlap="1" wp14:anchorId="4AEF003B" wp14:editId="62033923">
+                <wp:simplePos x="0" y="0"/>
+                <wp:positionH relativeFrom="column">
+                  <wp:posOffset>3567990</wp:posOffset>
+                </wp:positionH>
+                <wp:positionV relativeFrom="paragraph">
+                  <wp:posOffset>193883</wp:posOffset>
+                </wp:positionV>
+                <wp:extent cx="238836" cy="286603"/>
+                <wp:effectExtent l="0" t="0" r="27940" b="18415"/>
+                <wp:wrapNone/>
+                <wp:docPr id="1236494819" name="Text Box 27"/>
+                <wp:cNvGraphicFramePr/>
+                <a:graphic xmlns:a="http://schemas.openxmlformats.org/drawingml/2006/main">
+                  <a:graphicData uri="http://schemas.microsoft.com/office/word/2010/wordprocessingShape">
+                    <wps:wsp>
+                      <wps:cNvSpPr txBox="1"/>
+                      <wps:spPr>
+                        <a:xfrm>
+                          <a:off x="0" y="0"/>
+                          <a:ext cx="238836" cy="286603"/>
+                        </a:xfrm>
+                        <a:prstGeom prst="rect">
+                          <a:avLst/>
+                        </a:prstGeom>
+                        <a:solidFill>
+                          <a:schemeClr val="lt1"/>
+                        </a:solidFill>
+                        <a:ln w="6350">
+                          <a:solidFill>
+                            <a:prstClr val="black"/>
+                          </a:solidFill>
+                        </a:ln>
+                      </wps:spPr>
+                      <wps:txbx>
+                        <w:txbxContent>
+                          <w:p>
+                            <w:pPr>
+                              <w:jc w:val="center"/>
+                              <w:rPr>
+                                <w:lang w:val="en-US"/>
+                              </w:rPr>
+                            </w:pPr>
+                            <w:r>
+                              <w:rPr>
+                                <w:lang w:val="en-US"/>
+                              </w:rPr>
+                              <w:t>4</w:t>
+                            </w:r>
+                          </w:p>
+                        </w:txbxContent>
+                      </wps:txbx>
+                      <wps:bodyPr rot="0" spcFirstLastPara="0" vertOverflow="overflow" horzOverflow="overflow" vert="horz" wrap="square" lIns="91440" tIns="45720" rIns="91440" bIns="45720" numCol="1" spcCol="0" rtlCol="0" fromWordArt="0" anchor="t" anchorCtr="0" forceAA="0" compatLnSpc="1">
+                        <a:prstTxWarp prst="textNoShape">
+                          <a:avLst/>
+                        </a:prstTxWarp>
+                        <a:noAutofit/>
+                      </wps:bodyPr>
+                    </wps:wsp>
+                  </a:graphicData>
+                </a:graphic>
+                <wp14:sizeRelV relativeFrom="margin">
+                  <wp14:pctHeight>0</wp14:pctHeight>
+                </wp14:sizeRelV>
+              </wp:anchor>
+            </w:drawing>
+          </mc:Choice>
+          <mc:Fallback>
+            <w:pict>
+              <v:shape w14:anchorId="4AEF003B" id="_x0000_s1042" type="#_x0000_t202" style="position:absolute;margin-left:280.95pt;margin-top:15.25pt;width:18.8pt;height:22.55pt;z-index:251701248;visibility:visible;mso-wrap-style:square;mso-height-percent:0;mso-wrap-distance-left:9pt;mso-wrap-distance-top:0;mso-wrap-distance-right:9pt;mso-wrap-distance-bottom:0;mso-position-horizontal:absolute;mso-position-horizontal-relative:text;mso-position-vertical:absolute;mso-position-vertical-relative:text;mso-height-percent:0;mso-height-relative:margin;v-text-anchor:top" o:gfxdata="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" fillcolor="white [3201]" strokeweight=".5pt">
+                <v:textbox>
+                  <w:txbxContent>
+                    <w:p>
+                      <w:pPr>
+                        <w:jc w:val="center"/>
+                        <w:rPr>
+                          <w:lang w:val="en-US"/>
+                        </w:rPr>
+                      </w:pPr>
+                      <w:r>
+                        <w:rPr>
+                          <w:lang w:val="en-US"/>
+                        </w:rPr>
+                        <w:t>4</w:t>
+                      </w:r>
+                    </w:p>
+                  </w:txbxContent>
+                </v:textbox>
+              </v:shape>
+            </w:pict>
+          </mc:Fallback>
+        </mc:AlternateContent>
+      </w:r>
+      <w:r>
+        <w:rPr>
+          <w:rFonts w:ascii="Arial" w:eastAsia="Arial" w:hAnsi="Arial" w:cs="Arial"/>
+          <w:b/>
+          <w:noProof/>
+          <w:sz w:val="22"/>
+          <w:szCs w:val="22"/>
+        </w:rPr>
+        <mc:AlternateContent>
+          <mc:Choice Requires="wps">
+            <w:drawing>
+              <wp:anchor distT="0" distB="0" distL="114300" distR="114300" simplePos="0" relativeHeight="251699200" behindDoc="0" locked="0" layoutInCell="1" allowOverlap="1" wp14:anchorId="55B6A160" wp14:editId="09070D38">
+                <wp:simplePos x="0" y="0"/>
+                <wp:positionH relativeFrom="column">
+                  <wp:posOffset>2740111</wp:posOffset>
+                </wp:positionH>
+                <wp:positionV relativeFrom="paragraph">
+                  <wp:posOffset>184842</wp:posOffset>
+                </wp:positionV>
+                <wp:extent cx="238836" cy="286603"/>
+                <wp:effectExtent l="0" t="0" r="27940" b="18415"/>
+                <wp:wrapNone/>
+                <wp:docPr id="603854144" name="Text Box 27"/>
+                <wp:cNvGraphicFramePr/>
+                <a:graphic xmlns:a="http://schemas.openxmlformats.org/drawingml/2006/main">
+                  <a:graphicData uri="http://schemas.microsoft.com/office/word/2010/wordprocessingShape">
+                    <wps:wsp>
+                      <wps:cNvSpPr txBox="1"/>
+                      <wps:spPr>
+                        <a:xfrm>
+                          <a:off x="0" y="0"/>
+                          <a:ext cx="238836" cy="286603"/>
+                        </a:xfrm>
+                        <a:prstGeom prst="rect">
+                          <a:avLst/>
+                        </a:prstGeom>
+                        <a:solidFill>
+                          <a:schemeClr val="lt1"/>
+                        </a:solidFill>
+                        <a:ln w="6350">
+                          <a:solidFill>
+                            <a:prstClr val="black"/>
+                          </a:solidFill>
+                        </a:ln>
+                      </wps:spPr>
+                      <wps:txbx>
+                        <w:txbxContent>
+                          <w:p>
+                            <w:pPr>
+                              <w:rPr>
+                                <w:lang w:val="en-US"/>
+                              </w:rPr>
+                            </w:pPr>
+                            <w:r>
+                              <w:rPr>
+                                <w:lang w:val="en-US"/>
+                              </w:rPr>
+                              <w:t>3</w:t>
+                            </w:r>
+                          </w:p>
+                        </w:txbxContent>
+                      </wps:txbx>
+                      <wps:bodyPr rot="0" spcFirstLastPara="0" vertOverflow="overflow" horzOverflow="overflow" vert="horz" wrap="square" lIns="91440" tIns="45720" rIns="91440" bIns="45720" numCol="1" spcCol="0" rtlCol="0" fromWordArt="0" anchor="t" anchorCtr="0" forceAA="0" compatLnSpc="1">
+                        <a:prstTxWarp prst="textNoShape">
+                          <a:avLst/>
+                        </a:prstTxWarp>
+                        <a:noAutofit/>
+                      </wps:bodyPr>
+                    </wps:wsp>
+                  </a:graphicData>
+                </a:graphic>
+                <wp14:sizeRelV relativeFrom="margin">
+                  <wp14:pctHeight>0</wp14:pctHeight>
+                </wp14:sizeRelV>
+              </wp:anchor>
+            </w:drawing>
+          </mc:Choice>
+          <mc:Fallback>
+            <w:pict>
+              <v:shape w14:anchorId="55B6A160" id="_x0000_s1043" type="#_x0000_t202" style="position:absolute;margin-left:215.75pt;margin-top:14.55pt;width:18.8pt;height:22.55pt;z-index:251699200;visibility:visible;mso-wrap-style:square;mso-height-percent:0;mso-wrap-distance-left:9pt;mso-wrap-distance-top:0;mso-wrap-distance-right:9pt;mso-wrap-distance-bottom:0;mso-position-horizontal:absolute;mso-position-horizontal-relative:text;mso-position-vertical:absolute;mso-position-vertical-relative:text;mso-height-percent:0;mso-height-relative:margin;v-text-anchor:top" o:gfxdata="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" fillcolor="white [3201]" strokeweight=".5pt">
+                <v:textbox>
+                  <w:txbxContent>
+                    <w:p>
+                      <w:pPr>
+                        <w:rPr>
+                          <w:lang w:val="en-US"/>
+                        </w:rPr>
+                      </w:pPr>
+                      <w:r>
+                        <w:rPr>
+                          <w:lang w:val="en-US"/>
+                        </w:rPr>
+                        <w:t>3</w:t>
+                      </w:r>
+                    </w:p>
+                  </w:txbxContent>
+                </v:textbox>
+              </v:shape>
+            </w:pict>
+          </mc:Fallback>
+        </mc:AlternateContent>
+      </w:r>
+      <w:r>
+        <w:rPr>
+          <w:rFonts w:ascii="Arial" w:eastAsia="Arial" w:hAnsi="Arial" w:cs="Arial"/>
+          <w:b/>
+          <w:noProof/>
+          <w:sz w:val="22"/>
+          <w:szCs w:val="22"/>
+        </w:rPr>
+        <mc:AlternateContent>
+          <mc:Choice Requires="wps">
+            <w:drawing>
+              <wp:anchor distT="0" distB="0" distL="114300" distR="114300" simplePos="0" relativeHeight="251697152" behindDoc="0" locked="0" layoutInCell="1" allowOverlap="1" wp14:anchorId="5A8D4401" wp14:editId="29519B47">
+                <wp:simplePos x="0" y="0"/>
+                <wp:positionH relativeFrom="column">
+                  <wp:posOffset>1919074</wp:posOffset>
+                </wp:positionH>
+                <wp:positionV relativeFrom="paragraph">
+                  <wp:posOffset>196746</wp:posOffset>
+                </wp:positionV>
+                <wp:extent cx="238836" cy="286603"/>
+                <wp:effectExtent l="0" t="0" r="27940" b="18415"/>
+                <wp:wrapNone/>
+                <wp:docPr id="842103445" name="Text Box 27"/>
+                <wp:cNvGraphicFramePr/>
+                <a:graphic xmlns:a="http://schemas.openxmlformats.org/drawingml/2006/main">
+                  <a:graphicData uri="http://schemas.microsoft.com/office/word/2010/wordprocessingShape">
+                    <wps:wsp>
+                      <wps:cNvSpPr txBox="1"/>
+                      <wps:spPr>
+                        <a:xfrm>
+                          <a:off x="0" y="0"/>
+                          <a:ext cx="238836" cy="286603"/>
+                        </a:xfrm>
+                        <a:prstGeom prst="rect">
+                          <a:avLst/>
+                        </a:prstGeom>
+                        <a:solidFill>
+                          <a:schemeClr val="lt1"/>
+                        </a:solidFill>
+                        <a:ln w="6350">
+                          <a:solidFill>
+                            <a:prstClr val="black"/>
+                          </a:solidFill>
+                        </a:ln>
+                      </wps:spPr>
+                      <wps:txbx>
+                        <w:txbxContent>
+                          <w:p>
+                            <w:pPr>
+                              <w:rPr>
+                                <w:lang w:val="en-US"/>
+                              </w:rPr>
+                            </w:pPr>
+                            <w:r>
+                              <w:rPr>
+                                <w:lang w:val="en-US"/>
+                              </w:rPr>
+                              <w:t>2</w:t>
+                            </w:r>
+                          </w:p>
+                        </w:txbxContent>
+                      </wps:txbx>
+                      <wps:bodyPr rot="0" spcFirstLastPara="0" vertOverflow="overflow" horzOverflow="overflow" vert="horz" wrap="square" lIns="91440" tIns="45720" rIns="91440" bIns="45720" numCol="1" spcCol="0" rtlCol="0" fromWordArt="0" anchor="t" anchorCtr="0" forceAA="0" compatLnSpc="1">
+                        <a:prstTxWarp prst="textNoShape">
+                          <a:avLst/>
+                        </a:prstTxWarp>
+                        <a:noAutofit/>
+                      </wps:bodyPr>
+                    </wps:wsp>
+                  </a:graphicData>
+                </a:graphic>
+                <wp14:sizeRelV relativeFrom="margin">
+                  <wp14:pctHeight>0</wp14:pctHeight>
+                </wp14:sizeRelV>
+              </wp:anchor>
+            </w:drawing>
+          </mc:Choice>
+          <mc:Fallback>
+            <w:pict>
+              <v:shape w14:anchorId="5A8D4401" id="_x0000_s1044" type="#_x0000_t202" style="position:absolute;margin-left:151.1pt;margin-top:15.5pt;width:18.8pt;height:22.55pt;z-index:251697152;visibility:visible;mso-wrap-style:square;mso-height-percent:0;mso-wrap-distance-left:9pt;mso-wrap-distance-top:0;mso-wrap-distance-right:9pt;mso-wrap-distance-bottom:0;mso-position-horizontal:absolute;mso-position-horizontal-relative:text;mso-position-vertical:absolute;mso-position-vertical-relative:text;mso-height-percent:0;mso-height-relative:margin;v-text-anchor:top" o:gfxdata="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" fillcolor="white [3201]" strokeweight=".5pt">
+                <v:textbox>
+                  <w:txbxContent>
+                    <w:p>
+                      <w:pPr>
+                        <w:rPr>
+                          <w:lang w:val="en-US"/>
+                        </w:rPr>
+                      </w:pPr>
+                      <w:r>
+                        <w:rPr>
+                          <w:lang w:val="en-US"/>
+                        </w:rPr>
+                        <w:t>2</w:t>
+                      </w:r>
+                    </w:p>
+                  </w:txbxContent>
+                </v:textbox>
+              </v:shape>
+            </w:pict>
+          </mc:Fallback>
+        </mc:AlternateContent>
+      </w:r>
+      <w:r>
+        <w:rPr>
+          <w:rFonts w:ascii="Arial" w:eastAsia="Arial" w:hAnsi="Arial" w:cs="Arial"/>
+          <w:b/>
+          <w:noProof/>
+          <w:sz w:val="22"/>
+          <w:szCs w:val="22"/>
+        </w:rPr>
+        <mc:AlternateContent>
+          <mc:Choice Requires="wps">
+            <w:drawing>
+              <wp:anchor distT="0" distB="0" distL="114300" distR="114300" simplePos="0" relativeHeight="251695104" behindDoc="0" locked="0" layoutInCell="1" allowOverlap="1" wp14:anchorId="279E389D" wp14:editId="41EBB4FC">
+                <wp:simplePos x="0" y="0"/>
+                <wp:positionH relativeFrom="column">
+                  <wp:posOffset>1152696</wp:posOffset>
+                </wp:positionH>
+                <wp:positionV relativeFrom="paragraph">
+                  <wp:posOffset>201323</wp:posOffset>
+                </wp:positionV>
+                <wp:extent cx="238836" cy="286603"/>
+                <wp:effectExtent l="0" t="0" r="27940" b="18415"/>
+                <wp:wrapNone/>
+                <wp:docPr id="533456063" name="Text Box 27"/>
+                <wp:cNvGraphicFramePr/>
+                <a:graphic xmlns:a="http://schemas.openxmlformats.org/drawingml/2006/main">
+                  <a:graphicData uri="http://schemas.microsoft.com/office/word/2010/wordprocessingShape">
+                    <wps:wsp>
+                      <wps:cNvSpPr txBox="1"/>
+                      <wps:spPr>
+                        <a:xfrm>
+                          <a:off x="0" y="0"/>
+                          <a:ext cx="238836" cy="286603"/>
+                        </a:xfrm>
+                        <a:prstGeom prst="rect">
+                          <a:avLst/>
+                        </a:prstGeom>
+                        <a:solidFill>
+                          <a:schemeClr val="lt1"/>
+                        </a:solidFill>
+                        <a:ln w="6350">
+                          <a:solidFill>
+                            <a:prstClr val="black"/>
+                          </a:solidFill>
+                        </a:ln>
+                      </wps:spPr>
+                      <wps:txbx>
+                        <w:txbxContent>
+                          <w:p>
+                            <w:pPr>
+                              <w:rPr>
+                                <w:lang w:val="en-US"/>
+                              </w:rPr>
+                            </w:pPr>
+                            <w:r>
+                              <w:rPr>
+                                <w:lang w:val="en-US"/>
+                              </w:rPr>
+                              <w:t>1</w:t>
+                            </w:r>
+                          </w:p>
+                        </w:txbxContent>
+                      </wps:txbx>
+                      <wps:bodyPr rot="0" spcFirstLastPara="0" vertOverflow="overflow" horzOverflow="overflow" vert="horz" wrap="square" lIns="91440" tIns="45720" rIns="91440" bIns="45720" numCol="1" spcCol="0" rtlCol="0" fromWordArt="0" anchor="t" anchorCtr="0" forceAA="0" compatLnSpc="1">
+                        <a:prstTxWarp prst="textNoShape">
+                          <a:avLst/>
+                        </a:prstTxWarp>
+                        <a:noAutofit/>
+                      </wps:bodyPr>
+                    </wps:wsp>
+                  </a:graphicData>
+                </a:graphic>
+                <wp14:sizeRelV relativeFrom="margin">
+                  <wp14:pctHeight>0</wp14:pctHeight>
+                </wp14:sizeRelV>
+              </wp:anchor>
+            </w:drawing>
+          </mc:Choice>
+          <mc:Fallback>
+            <w:pict>
+              <v:shape w14:anchorId="279E389D" id="_x0000_s1045" type="#_x0000_t202" style="position:absolute;margin-left:90.75pt;margin-top:15.85pt;width:18.8pt;height:22.55pt;z-index:251695104;visibility:visible;mso-wrap-style:square;mso-height-percent:0;mso-wrap-distance-left:9pt;mso-wrap-distance-top:0;mso-wrap-distance-right:9pt;mso-wrap-distance-bottom:0;mso-position-horizontal:absolute;mso-position-horizontal-relative:text;mso-position-vertical:absolute;mso-position-vertical-relative:text;mso-height-percent:0;mso-height-relative:margin;v-text-anchor:top" o:gfxdata="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" fillcolor="white [3201]" strokeweight=".5pt">
+                <v:textbox>
+                  <w:txbxContent>
+                    <w:p>
+                      <w:pPr>
+                        <w:rPr>
+                          <w:lang w:val="en-US"/>
+                        </w:rPr>
+                      </w:pPr>
+                      <w:r>
+                        <w:rPr>
+                          <w:lang w:val="en-US"/>
+                        </w:rPr>
+                        <w:t>1</w:t>
+                      </w:r>
+                    </w:p>
+                  </w:txbxContent>
+                </v:textbox>
+              </v:shape>
+            </w:pict>
+          </mc:Fallback>
+        </mc:AlternateContent>
+      </w:r>
+      <w:r>
+        <w:rPr>
+          <w:rFonts w:ascii="Arial" w:eastAsia="Arial" w:hAnsi="Arial" w:cs="Arial"/>
+          <w:b/>
+          <w:noProof/>
+          <w:sz w:val="22"/>
+          <w:szCs w:val="22"/>
+        </w:rPr>
+        <mc:AlternateContent>
+          <mc:Choice Requires="wps">
+            <w:drawing>
+              <wp:anchor distT="0" distB="0" distL="114300" distR="114300" simplePos="0" relativeHeight="251694080" behindDoc="0" locked="0" layoutInCell="1" allowOverlap="1" wp14:anchorId="5F0F70A2" wp14:editId="14377F5F">
+                <wp:simplePos x="0" y="0"/>
+                <wp:positionH relativeFrom="margin">
+                  <wp:posOffset>4305034</wp:posOffset>
+                </wp:positionH>
+                <wp:positionV relativeFrom="paragraph">
+                  <wp:posOffset>59415</wp:posOffset>
+                </wp:positionV>
+                <wp:extent cx="586854" cy="600501"/>
+                <wp:effectExtent l="0" t="0" r="22860" b="28575"/>
+                <wp:wrapNone/>
+                <wp:docPr id="3057738" name="Rectangle: Rounded Corners 26"/>
+                <wp:cNvGraphicFramePr/>
+                <a:graphic xmlns:a="http://schemas.openxmlformats.org/drawingml/2006/main">
+                  <a:graphicData uri="http://schemas.microsoft.com/office/word/2010/wordprocessingShape">
+                    <wps:wsp>
+                      <wps:cNvSpPr/>
+                      <wps:spPr>
+                        <a:xfrm>
+                          <a:off x="0" y="0"/>
+                          <a:ext cx="586854" cy="600501"/>
+                        </a:xfrm>
+                        <a:prstGeom prst="roundRect">
+                          <a:avLst/>
+                        </a:prstGeom>
+                      </wps:spPr>
+                      <wps:style>
+                        <a:lnRef idx="2">
+                          <a:schemeClr val="accent1">
+                            <a:shade val="15000"/>
+                          </a:schemeClr>
+                        </a:lnRef>
+                        <a:fillRef idx="1">
+                          <a:schemeClr val="accent1"/>
+                        </a:fillRef>
+                        <a:effectRef idx="0">
+                          <a:schemeClr val="accent1"/>
+                        </a:effectRef>
+                        <a:fontRef idx="minor">
+                          <a:schemeClr val="lt1"/>
+                        </a:fontRef>
+                      </wps:style>
+                      <wps:bodyPr rot="0" spcFirstLastPara="0" vertOverflow="overflow" horzOverflow="overflow" vert="horz" wrap="square" lIns="91440" tIns="45720" rIns="91440" bIns="45720" numCol="1" spcCol="0" rtlCol="0" fromWordArt="0" anchor="ctr" anchorCtr="0" forceAA="0" compatLnSpc="1">
+                        <a:prstTxWarp prst="textNoShape">
+                          <a:avLst/>
+                        </a:prstTxWarp>
+                        <a:noAutofit/>
+                      </wps:bodyPr>
+                    </wps:wsp>
+                  </a:graphicData>
+                </a:graphic>
+              </wp:anchor>
+            </w:drawing>
+          </mc:Choice>
+          <mc:Fallback>
+            <w:pict>
+              <v:roundrect w14:anchorId="29712067" id="Rectangle: Rounded Corners 26" o:spid="_x0000_s1026" style="position:absolute;margin-left:339pt;margin-top:4.7pt;width:46.2pt;height:47.3pt;z-index:251694080;visibility:visible;mso-wrap-style:square;mso-wrap-distance-left:9pt;mso-wrap-distance-top:0;mso-wrap-distance-right:9pt;mso-wrap-distance-bottom:0;mso-position-horizontal:absolute;mso-position-horizontal-relative:margin;mso-position-vertical:absolute;mso-position-vertical-relative:text;v-text-anchor:middle" arcsize="10923f" o:gfxdata="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" fillcolor="#4472c4 [3204]" strokecolor="#09101d [484]" strokeweight="1pt">
+                <v:stroke joinstyle="miter"/>
+                <w10:wrap anchorx="margin"/>
+              </v:roundrect>
+            </w:pict>
+          </mc:Fallback>
+        </mc:AlternateContent>
+      </w:r>
+      <w:r>
+        <w:rPr>
+          <w:rFonts w:ascii="Arial" w:eastAsia="Arial" w:hAnsi="Arial" w:cs="Arial"/>
+          <w:b/>
+          <w:noProof/>
+          <w:sz w:val="22"/>
+          <w:szCs w:val="22"/>
+        </w:rPr>
+        <mc:AlternateContent>
+          <mc:Choice Requires="wps">
+            <w:drawing>
+              <wp:anchor distT="0" distB="0" distL="114300" distR="114300" simplePos="0" relativeHeight="251692032" behindDoc="0" locked="0" layoutInCell="1" allowOverlap="1" wp14:anchorId="6BE9AFDB" wp14:editId="5BF87170">
+                <wp:simplePos x="0" y="0"/>
+                <wp:positionH relativeFrom="margin">
+                  <wp:posOffset>3388919</wp:posOffset>
+                </wp:positionH>
+                <wp:positionV relativeFrom="paragraph">
+                  <wp:posOffset>30215</wp:posOffset>
+                </wp:positionV>
+                <wp:extent cx="586854" cy="600501"/>
+                <wp:effectExtent l="0" t="0" r="22860" b="28575"/>
+                <wp:wrapNone/>
+                <wp:docPr id="1411444400" name="Rectangle: Rounded Corners 26"/>
+                <wp:cNvGraphicFramePr/>
+                <a:graphic xmlns:a="http://schemas.openxmlformats.org/drawingml/2006/main">
+                  <a:graphicData uri="http://schemas.microsoft.com/office/word/2010/wordprocessingShape">
+                    <wps:wsp>
+                      <wps:cNvSpPr/>
+                      <wps:spPr>
+                        <a:xfrm>
+                          <a:off x="0" y="0"/>
+                          <a:ext cx="586854" cy="600501"/>
+                        </a:xfrm>
+                        <a:prstGeom prst="roundRect">
+                          <a:avLst/>
+                        </a:prstGeom>
+                      </wps:spPr>
+                      <wps:style>
+                        <a:lnRef idx="2">
+                          <a:schemeClr val="accent1">
+                            <a:shade val="15000"/>
+                          </a:schemeClr>
+                        </a:lnRef>
+                        <a:fillRef idx="1">
+                          <a:schemeClr val="accent1"/>
+                        </a:fillRef>
+                        <a:effectRef idx="0">
+                          <a:schemeClr val="accent1"/>
+                        </a:effectRef>
+                        <a:fontRef idx="minor">
+                          <a:schemeClr val="lt1"/>
+                        </a:fontRef>
+                      </wps:style>
+                      <wps:bodyPr rot="0" spcFirstLastPara="0" vertOverflow="overflow" horzOverflow="overflow" vert="horz" wrap="square" lIns="91440" tIns="45720" rIns="91440" bIns="45720" numCol="1" spcCol="0" rtlCol="0" fromWordArt="0" anchor="ctr" anchorCtr="0" forceAA="0" compatLnSpc="1">
+                        <a:prstTxWarp prst="textNoShape">
+                          <a:avLst/>
+                        </a:prstTxWarp>
+                        <a:noAutofit/>
+                      </wps:bodyPr>
+                    </wps:wsp>
+                  </a:graphicData>
+                </a:graphic>
+              </wp:anchor>
+            </w:drawing>
+          </mc:Choice>
+          <mc:Fallback>
+            <w:pict>
+              <v:roundrect w14:anchorId="7C8F75A4" id="Rectangle: Rounded Corners 26" o:spid="_x0000_s1026" style="position:absolute;margin-left:266.85pt;margin-top:2.4pt;width:46.2pt;height:47.3pt;z-index:251692032;visibility:visible;mso-wrap-style:square;mso-wrap-distance-left:9pt;mso-wrap-distance-top:0;mso-wrap-distance-right:9pt;mso-wrap-distance-bottom:0;mso-position-horizontal:absolute;mso-position-horizontal-relative:margin;mso-position-vertical:absolute;mso-position-vertical-relative:text;v-text-anchor:middle" arcsize="10923f" o:gfxdata="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" fillcolor="#4472c4 [3204]" strokecolor="#09101d [484]" strokeweight="1pt">
+                <v:stroke joinstyle="miter"/>
+                <w10:wrap anchorx="margin"/>
+              </v:roundrect>
+            </w:pict>
+          </mc:Fallback>
+        </mc:AlternateContent>
+      </w:r>
+      <w:r>
+        <w:rPr>
+          <w:rFonts w:ascii="Arial" w:eastAsia="Arial" w:hAnsi="Arial" w:cs="Arial"/>
+          <w:b/>
+          <w:noProof/>
+          <w:sz w:val="22"/>
+          <w:szCs w:val="22"/>
+        </w:rPr>
+        <mc:AlternateContent>
+          <mc:Choice Requires="wps">
+            <w:drawing>
+              <wp:anchor distT="0" distB="0" distL="114300" distR="114300" simplePos="0" relativeHeight="251689984" behindDoc="0" locked="0" layoutInCell="1" allowOverlap="1" wp14:anchorId="474C06B5" wp14:editId="6B5E326A">
+                <wp:simplePos x="0" y="0"/>
+                <wp:positionH relativeFrom="margin">
+                  <wp:align>center</wp:align>
+                </wp:positionH>
+                <wp:positionV relativeFrom="paragraph">
+                  <wp:posOffset>28158</wp:posOffset>
+                </wp:positionV>
+                <wp:extent cx="586854" cy="600501"/>
+                <wp:effectExtent l="0" t="0" r="22860" b="28575"/>
+                <wp:wrapNone/>
+                <wp:docPr id="1261973135" name="Rectangle: Rounded Corners 26"/>
+                <wp:cNvGraphicFramePr/>
+                <a:graphic xmlns:a="http://schemas.openxmlformats.org/drawingml/2006/main">
+                  <a:graphicData uri="http://schemas.microsoft.com/office/word/2010/wordprocessingShape">
+                    <wps:wsp>
+                      <wps:cNvSpPr/>
+                      <wps:spPr>
+                        <a:xfrm>
+                          <a:off x="0" y="0"/>
+                          <a:ext cx="586854" cy="600501"/>
+                        </a:xfrm>
+                        <a:prstGeom prst="roundRect">
+                          <a:avLst/>
+                        </a:prstGeom>
+                      </wps:spPr>
+                      <wps:style>
+                        <a:lnRef idx="2">
+                          <a:schemeClr val="accent1">
+                            <a:shade val="15000"/>
+                          </a:schemeClr>
+                        </a:lnRef>
+                        <a:fillRef idx="1">
+                          <a:schemeClr val="accent1"/>
+                        </a:fillRef>
+                        <a:effectRef idx="0">
+                          <a:schemeClr val="accent1"/>
+                        </a:effectRef>
+                        <a:fontRef idx="minor">
+                          <a:schemeClr val="lt1"/>
+                        </a:fontRef>
+                      </wps:style>
+                      <wps:bodyPr rot="0" spcFirstLastPara="0" vertOverflow="overflow" horzOverflow="overflow" vert="horz" wrap="square" lIns="91440" tIns="45720" rIns="91440" bIns="45720" numCol="1" spcCol="0" rtlCol="0" fromWordArt="0" anchor="ctr" anchorCtr="0" forceAA="0" compatLnSpc="1">
+                        <a:prstTxWarp prst="textNoShape">
+                          <a:avLst/>
+                        </a:prstTxWarp>
+                        <a:noAutofit/>
+                      </wps:bodyPr>
+                    </wps:wsp>
+                  </a:graphicData>
+                </a:graphic>
+              </wp:anchor>
+            </w:drawing>
+          </mc:Choice>
+          <mc:Fallback>
+            <w:pict>
+              <v:roundrect w14:anchorId="69DEA5FE" id="Rectangle: Rounded Corners 26" o:spid="_x0000_s1026" style="position:absolute;margin-left:0;margin-top:2.2pt;width:46.2pt;height:47.3pt;z-index:251689984;visibility:visible;mso-wrap-style:square;mso-wrap-distance-left:9pt;mso-wrap-distance-top:0;mso-wrap-distance-right:9pt;mso-wrap-distance-bottom:0;mso-position-horizontal:center;mso-position-horizontal-relative:margin;mso-position-vertical:absolute;mso-position-vertical-relative:text;v-text-anchor:middle" arcsize="10923f" o:gfxdata="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" fillcolor="#4472c4 [3204]" strokecolor="#09101d [484]" strokeweight="1pt">
+                <v:stroke joinstyle="miter"/>
+                <w10:wrap anchorx="margin"/>
+              </v:roundrect>
+            </w:pict>
+          </mc:Fallback>
+        </mc:AlternateContent>
+      </w:r>
+      <w:r>
+        <w:rPr>
+          <w:rFonts w:ascii="Arial" w:eastAsia="Arial" w:hAnsi="Arial" w:cs="Arial"/>
+          <w:b/>
+          <w:noProof/>
+          <w:sz w:val="22"/>
+          <w:szCs w:val="22"/>
+        </w:rPr>
+        <mc:AlternateContent>
+          <mc:Choice Requires="wps">
+            <w:drawing>
+              <wp:anchor distT="0" distB="0" distL="114300" distR="114300" simplePos="0" relativeHeight="251687936" behindDoc="0" locked="0" layoutInCell="1" allowOverlap="1" wp14:anchorId="63B6ECA3" wp14:editId="2D2E9EAA">
+                <wp:simplePos x="0" y="0"/>
+                <wp:positionH relativeFrom="column">
+                  <wp:posOffset>1742070</wp:posOffset>
+                </wp:positionH>
+                <wp:positionV relativeFrom="paragraph">
+                  <wp:posOffset>46725</wp:posOffset>
+                </wp:positionV>
+                <wp:extent cx="586854" cy="600501"/>
+                <wp:effectExtent l="0" t="0" r="22860" b="28575"/>
+                <wp:wrapNone/>
+                <wp:docPr id="199876879" name="Rectangle: Rounded Corners 26"/>
+                <wp:cNvGraphicFramePr/>
+                <a:graphic xmlns:a="http://schemas.openxmlformats.org/drawingml/2006/main">
+                  <a:graphicData uri="http://schemas.microsoft.com/office/word/2010/wordprocessingShape">
+                    <wps:wsp>
+                      <wps:cNvSpPr/>
+                      <wps:spPr>
+                        <a:xfrm>
+                          <a:off x="0" y="0"/>
+                          <a:ext cx="586854" cy="600501"/>
+                        </a:xfrm>
+                        <a:prstGeom prst="roundRect">
+                          <a:avLst/>
+                        </a:prstGeom>
+                      </wps:spPr>
+                      <wps:style>
+                        <a:lnRef idx="2">
+                          <a:schemeClr val="accent1">
+                            <a:shade val="15000"/>
+                          </a:schemeClr>
+                        </a:lnRef>
+                        <a:fillRef idx="1">
+                          <a:schemeClr val="accent1"/>
+                        </a:fillRef>
+                        <a:effectRef idx="0">
+                          <a:schemeClr val="accent1"/>
+                        </a:effectRef>
+                        <a:fontRef idx="minor">
+                          <a:schemeClr val="lt1"/>
+                        </a:fontRef>
+                      </wps:style>
+                      <wps:bodyPr rot="0" spcFirstLastPara="0" vertOverflow="overflow" horzOverflow="overflow" vert="horz" wrap="square" lIns="91440" tIns="45720" rIns="91440" bIns="45720" numCol="1" spcCol="0" rtlCol="0" fromWordArt="0" anchor="ctr" anchorCtr="0" forceAA="0" compatLnSpc="1">
+                        <a:prstTxWarp prst="textNoShape">
+                          <a:avLst/>
+                        </a:prstTxWarp>
+                        <a:noAutofit/>
+                      </wps:bodyPr>
+                    </wps:wsp>
+                  </a:graphicData>
+                </a:graphic>
+              </wp:anchor>
+            </w:drawing>
+          </mc:Choice>
+          <mc:Fallback>
+            <w:pict>
+              <v:roundrect w14:anchorId="5AFDDA30" id="Rectangle: Rounded Corners 26" o:spid="_x0000_s1026" style="position:absolute;margin-left:137.15pt;margin-top:3.7pt;width:46.2pt;height:47.3pt;z-index:251687936;visibility:visible;mso-wrap-style:square;mso-wrap-distance-left:9pt;mso-wrap-distance-top:0;mso-wrap-distance-right:9pt;mso-wrap-distance-bottom:0;mso-position-horizontal:absolute;mso-position-horizontal-relative:text;mso-position-vertical:absolute;mso-position-vertical-relative:text;v-text-anchor:middle" arcsize="10923f" o:gfxdata="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" fillcolor="#4472c4 [3204]" strokecolor="#09101d [484]" strokeweight="1pt">
+                <v:stroke joinstyle="miter"/>
+              </v:roundrect>
+            </w:pict>
+          </mc:Fallback>
+        </mc:AlternateContent>
+      </w:r>
+      <w:r>
+        <w:rPr>
+          <w:rFonts w:ascii="Arial" w:eastAsia="Arial" w:hAnsi="Arial" w:cs="Arial"/>
+          <w:b/>
+          <w:noProof/>
+          <w:sz w:val="22"/>
+          <w:szCs w:val="22"/>
+        </w:rPr>
+        <mc:AlternateContent>
+          <mc:Choice Requires="wps">
+            <w:drawing>
+              <wp:anchor distT="0" distB="0" distL="114300" distR="114300" simplePos="0" relativeHeight="251685888" behindDoc="0" locked="0" layoutInCell="1" allowOverlap="1" wp14:anchorId="174AA8CF" wp14:editId="2573A51C">
+                <wp:simplePos x="0" y="0"/>
+                <wp:positionH relativeFrom="column">
+                  <wp:posOffset>982639</wp:posOffset>
+                </wp:positionH>
+                <wp:positionV relativeFrom="paragraph">
+                  <wp:posOffset>44526</wp:posOffset>
+                </wp:positionV>
+                <wp:extent cx="586854" cy="600501"/>
+                <wp:effectExtent l="0" t="0" r="22860" b="28575"/>
+                <wp:wrapNone/>
+                <wp:docPr id="1031216915" name="Rectangle: Rounded Corners 26"/>
+                <wp:cNvGraphicFramePr/>
+                <a:graphic xmlns:a="http://schemas.openxmlformats.org/drawingml/2006/main">
+                  <a:graphicData uri="http://schemas.microsoft.com/office/word/2010/wordprocessingShape">
+                    <wps:wsp>
+                      <wps:cNvSpPr/>
+                      <wps:spPr>
+                        <a:xfrm>
+                          <a:off x="0" y="0"/>
+                          <a:ext cx="586854" cy="600501"/>
+                        </a:xfrm>
+                        <a:prstGeom prst="roundRect">
+                          <a:avLst/>
+                        </a:prstGeom>
+                      </wps:spPr>
+                      <wps:style>
+                        <a:lnRef idx="2">
+                          <a:schemeClr val="accent1">
+                            <a:shade val="15000"/>
+                          </a:schemeClr>
+                        </a:lnRef>
+                        <a:fillRef idx="1">
+                          <a:schemeClr val="accent1"/>
+                        </a:fillRef>
+                        <a:effectRef idx="0">
+                          <a:schemeClr val="accent1"/>
+                        </a:effectRef>
+                        <a:fontRef idx="minor">
+                          <a:schemeClr val="lt1"/>
+                        </a:fontRef>
+                      </wps:style>
+                      <wps:bodyPr rot="0" spcFirstLastPara="0" vertOverflow="overflow" horzOverflow="overflow" vert="horz" wrap="square" lIns="91440" tIns="45720" rIns="91440" bIns="45720" numCol="1" spcCol="0" rtlCol="0" fromWordArt="0" anchor="ctr" anchorCtr="0" forceAA="0" compatLnSpc="1">
+                        <a:prstTxWarp prst="textNoShape">
+                          <a:avLst/>
+                        </a:prstTxWarp>
+                        <a:noAutofit/>
+                      </wps:bodyPr>
+                    </wps:wsp>
+                  </a:graphicData>
+                </a:graphic>
+              </wp:anchor>
+            </w:drawing>
+          </mc:Choice>
+          <mc:Fallback>
+            <w:pict>
+              <v:roundrect w14:anchorId="0EE2FC19" id="Rectangle: Rounded Corners 26" o:spid="_x0000_s1026" style="position:absolute;margin-left:77.35pt;margin-top:3.5pt;width:46.2pt;height:47.3pt;z-index:251685888;visibility:visible;mso-wrap-style:square;mso-wrap-distance-left:9pt;mso-wrap-distance-top:0;mso-wrap-distance-right:9pt;mso-wrap-distance-bottom:0;mso-position-horizontal:absolute;mso-position-horizontal-relative:text;mso-position-vertical:absolute;mso-position-vertical-relative:text;v-text-anchor:middle" arcsize="10923f" o:gfxdata="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" fillcolor="#4472c4 [3204]" strokecolor="#09101d [484]" strokeweight="1pt">
+                <v:stroke joinstyle="miter"/>
+              </v:roundrect>
             </w:pict>
           </mc:Fallback>
         </mc:AlternateContent>

</xml_diff>